<commit_message>
HttpHandler to ConnectionHandler switch between Controller and Resourse router.
</commit_message>
<xml_diff>
--- a/08. CSharp-Web-Development-Basics-Advanced-MVC-IoC-and-Data-Binding.docx
+++ b/08. CSharp-Web-Development-Basics-Advanced-MVC-IoC-and-Data-Binding.docx
@@ -134,11 +134,13 @@
         </w:numPr>
         <w:rPr>
           <w:noProof/>
-        </w:rPr>
-      </w:pPr>
-      <w:r>
-        <w:rPr>
-          <w:noProof/>
+          <w:highlight w:val="yellow"/>
+        </w:rPr>
+      </w:pPr>
+      <w:r>
+        <w:rPr>
+          <w:noProof/>
+          <w:highlight w:val="yellow"/>
         </w:rPr>
         <w:t>HTML View Engine</w:t>
       </w:r>
@@ -361,6 +363,7 @@
       <w:r>
         <w:rPr>
           <w:noProof/>
+          <w:highlight w:val="yellow"/>
         </w:rPr>
         <w:t>ViewModel</w:t>
       </w:r>
@@ -685,7 +688,7 @@
                     <a:blip r:embed="rId9" cstate="print">
                       <a:extLst>
                         <a:ext uri="{28A0092B-C50C-407E-A947-70E740481C1C}">
-                          <a14:useLocalDpi xmlns:a14="http://schemas.microsoft.com/office/drawing/2010/main" xmlns:wps="http://schemas.microsoft.com/office/word/2010/wordprocessingShape" xmlns:wpi="http://schemas.microsoft.com/office/word/2010/wordprocessingInk" xmlns:wpg="http://schemas.microsoft.com/office/word/2010/wordprocessingGroup" xmlns:w16se="http://schemas.microsoft.com/office/word/2015/wordml/symex" xmlns:w16cid="http://schemas.microsoft.com/office/word/2016/wordml/cid" xmlns:w15="http://schemas.microsoft.com/office/word/2012/wordml" xmlns:w14="http://schemas.microsoft.com/office/word/2010/wordml" xmlns:w="http://schemas.openxmlformats.org/wordprocessingml/2006/main" xmlns:w10="urn:schemas-microsoft-com:office:word" xmlns:wp14="http://schemas.microsoft.com/office/word/2010/wordprocessingDrawing" xmlns:v="urn:schemas-microsoft-com:vml" xmlns:o="urn:schemas-microsoft-com:office:office" xmlns:am3d="http://schemas.microsoft.com/office/drawing/2017/model3d" xmlns:aink="http://schemas.microsoft.com/office/drawing/2016/ink" xmlns:mc="http://schemas.openxmlformats.org/markup-compatibility/2006" xmlns:cx8="http://schemas.microsoft.com/office/drawing/2016/5/14/chartex" xmlns:cx7="http://schemas.microsoft.com/office/drawing/2016/5/13/chartex" xmlns:cx6="http://schemas.microsoft.com/office/drawing/2016/5/12/chartex" xmlns:cx5="http://schemas.microsoft.com/office/drawing/2016/5/11/chartex" xmlns:cx4="http://schemas.microsoft.com/office/drawing/2016/5/10/chartex" xmlns:cx3="http://schemas.microsoft.com/office/drawing/2016/5/9/chartex" xmlns:cx2="http://schemas.microsoft.com/office/drawing/2015/10/21/chartex" xmlns:cx1="http://schemas.microsoft.com/office/drawing/2015/9/8/chartex" xmlns:cx="http://schemas.microsoft.com/office/drawing/2014/chartex" xmlns:wpc="http://schemas.microsoft.com/office/word/2010/wordprocessingCanvas" xmlns="" val="0"/>
+                          <a14:useLocalDpi xmlns="" xmlns:wpc="http://schemas.microsoft.com/office/word/2010/wordprocessingCanvas" xmlns:cx="http://schemas.microsoft.com/office/drawing/2014/chartex" xmlns:cx1="http://schemas.microsoft.com/office/drawing/2015/9/8/chartex" xmlns:cx2="http://schemas.microsoft.com/office/drawing/2015/10/21/chartex" xmlns:cx3="http://schemas.microsoft.com/office/drawing/2016/5/9/chartex" xmlns:cx4="http://schemas.microsoft.com/office/drawing/2016/5/10/chartex" xmlns:cx5="http://schemas.microsoft.com/office/drawing/2016/5/11/chartex" xmlns:cx6="http://schemas.microsoft.com/office/drawing/2016/5/12/chartex" xmlns:cx7="http://schemas.microsoft.com/office/drawing/2016/5/13/chartex" xmlns:cx8="http://schemas.microsoft.com/office/drawing/2016/5/14/chartex" xmlns:mc="http://schemas.openxmlformats.org/markup-compatibility/2006" xmlns:aink="http://schemas.microsoft.com/office/drawing/2016/ink" xmlns:am3d="http://schemas.microsoft.com/office/drawing/2017/model3d" xmlns:o="urn:schemas-microsoft-com:office:office" xmlns:v="urn:schemas-microsoft-com:vml" xmlns:wp14="http://schemas.microsoft.com/office/word/2010/wordprocessingDrawing" xmlns:w10="urn:schemas-microsoft-com:office:word" xmlns:w="http://schemas.openxmlformats.org/wordprocessingml/2006/main" xmlns:w14="http://schemas.microsoft.com/office/word/2010/wordml" xmlns:w15="http://schemas.microsoft.com/office/word/2012/wordml" xmlns:w16cid="http://schemas.microsoft.com/office/word/2016/wordml/cid" xmlns:w16se="http://schemas.microsoft.com/office/word/2015/wordml/symex" xmlns:wpg="http://schemas.microsoft.com/office/word/2010/wordprocessingGroup" xmlns:wpi="http://schemas.microsoft.com/office/word/2010/wordprocessingInk" xmlns:wps="http://schemas.microsoft.com/office/word/2010/wordprocessingShape" xmlns:a14="http://schemas.microsoft.com/office/drawing/2010/main" val="0"/>
                         </a:ext>
                       </a:extLst>
                     </a:blip>
@@ -797,7 +800,7 @@
                     <a:blip r:embed="rId10" cstate="print">
                       <a:extLst>
                         <a:ext uri="{28A0092B-C50C-407E-A947-70E740481C1C}">
-                          <a14:useLocalDpi xmlns:a14="http://schemas.microsoft.com/office/drawing/2010/main" xmlns:wps="http://schemas.microsoft.com/office/word/2010/wordprocessingShape" xmlns:wpi="http://schemas.microsoft.com/office/word/2010/wordprocessingInk" xmlns:wpg="http://schemas.microsoft.com/office/word/2010/wordprocessingGroup" xmlns:w16se="http://schemas.microsoft.com/office/word/2015/wordml/symex" xmlns:w16cid="http://schemas.microsoft.com/office/word/2016/wordml/cid" xmlns:w15="http://schemas.microsoft.com/office/word/2012/wordml" xmlns:w14="http://schemas.microsoft.com/office/word/2010/wordml" xmlns:w="http://schemas.openxmlformats.org/wordprocessingml/2006/main" xmlns:w10="urn:schemas-microsoft-com:office:word" xmlns:wp14="http://schemas.microsoft.com/office/word/2010/wordprocessingDrawing" xmlns:v="urn:schemas-microsoft-com:vml" xmlns:o="urn:schemas-microsoft-com:office:office" xmlns:am3d="http://schemas.microsoft.com/office/drawing/2017/model3d" xmlns:aink="http://schemas.microsoft.com/office/drawing/2016/ink" xmlns:mc="http://schemas.openxmlformats.org/markup-compatibility/2006" xmlns:cx8="http://schemas.microsoft.com/office/drawing/2016/5/14/chartex" xmlns:cx7="http://schemas.microsoft.com/office/drawing/2016/5/13/chartex" xmlns:cx6="http://schemas.microsoft.com/office/drawing/2016/5/12/chartex" xmlns:cx5="http://schemas.microsoft.com/office/drawing/2016/5/11/chartex" xmlns:cx4="http://schemas.microsoft.com/office/drawing/2016/5/10/chartex" xmlns:cx3="http://schemas.microsoft.com/office/drawing/2016/5/9/chartex" xmlns:cx2="http://schemas.microsoft.com/office/drawing/2015/10/21/chartex" xmlns:cx1="http://schemas.microsoft.com/office/drawing/2015/9/8/chartex" xmlns:cx="http://schemas.microsoft.com/office/drawing/2014/chartex" xmlns:wpc="http://schemas.microsoft.com/office/word/2010/wordprocessingCanvas" xmlns="" val="0"/>
+                          <a14:useLocalDpi xmlns="" xmlns:wpc="http://schemas.microsoft.com/office/word/2010/wordprocessingCanvas" xmlns:cx="http://schemas.microsoft.com/office/drawing/2014/chartex" xmlns:cx1="http://schemas.microsoft.com/office/drawing/2015/9/8/chartex" xmlns:cx2="http://schemas.microsoft.com/office/drawing/2015/10/21/chartex" xmlns:cx3="http://schemas.microsoft.com/office/drawing/2016/5/9/chartex" xmlns:cx4="http://schemas.microsoft.com/office/drawing/2016/5/10/chartex" xmlns:cx5="http://schemas.microsoft.com/office/drawing/2016/5/11/chartex" xmlns:cx6="http://schemas.microsoft.com/office/drawing/2016/5/12/chartex" xmlns:cx7="http://schemas.microsoft.com/office/drawing/2016/5/13/chartex" xmlns:cx8="http://schemas.microsoft.com/office/drawing/2016/5/14/chartex" xmlns:mc="http://schemas.openxmlformats.org/markup-compatibility/2006" xmlns:aink="http://schemas.microsoft.com/office/drawing/2016/ink" xmlns:am3d="http://schemas.microsoft.com/office/drawing/2017/model3d" xmlns:o="urn:schemas-microsoft-com:office:office" xmlns:v="urn:schemas-microsoft-com:vml" xmlns:wp14="http://schemas.microsoft.com/office/word/2010/wordprocessingDrawing" xmlns:w10="urn:schemas-microsoft-com:office:word" xmlns:w="http://schemas.openxmlformats.org/wordprocessingml/2006/main" xmlns:w14="http://schemas.microsoft.com/office/word/2010/wordml" xmlns:w15="http://schemas.microsoft.com/office/word/2012/wordml" xmlns:w16cid="http://schemas.microsoft.com/office/word/2016/wordml/cid" xmlns:w16se="http://schemas.microsoft.com/office/word/2015/wordml/symex" xmlns:wpg="http://schemas.microsoft.com/office/word/2010/wordprocessingGroup" xmlns:wpi="http://schemas.microsoft.com/office/word/2010/wordprocessingInk" xmlns:wps="http://schemas.microsoft.com/office/word/2010/wordprocessingShape" xmlns:a14="http://schemas.microsoft.com/office/drawing/2010/main" val="0"/>
                         </a:ext>
                       </a:extLst>
                     </a:blip>
@@ -836,6 +839,7 @@
       <w:r>
         <w:rPr>
           <w:noProof/>
+          <w:highlight w:val="yellow"/>
         </w:rPr>
         <w:t>View</w:t>
       </w:r>
@@ -943,6 +947,7 @@
       <w:r>
         <w:rPr>
           <w:noProof/>
+          <w:highlight w:val="yellow"/>
         </w:rPr>
         <w:t>Initialization</w:t>
       </w:r>
@@ -1026,7 +1031,7 @@
                     <a:blip r:embed="rId11" cstate="print">
                       <a:extLst>
                         <a:ext uri="{28A0092B-C50C-407E-A947-70E740481C1C}">
-                          <a14:useLocalDpi xmlns:a14="http://schemas.microsoft.com/office/drawing/2010/main" xmlns:wps="http://schemas.microsoft.com/office/word/2010/wordprocessingShape" xmlns:wpi="http://schemas.microsoft.com/office/word/2010/wordprocessingInk" xmlns:wpg="http://schemas.microsoft.com/office/word/2010/wordprocessingGroup" xmlns:w16se="http://schemas.microsoft.com/office/word/2015/wordml/symex" xmlns:w16cid="http://schemas.microsoft.com/office/word/2016/wordml/cid" xmlns:w15="http://schemas.microsoft.com/office/word/2012/wordml" xmlns:w14="http://schemas.microsoft.com/office/word/2010/wordml" xmlns:w="http://schemas.openxmlformats.org/wordprocessingml/2006/main" xmlns:w10="urn:schemas-microsoft-com:office:word" xmlns:wp14="http://schemas.microsoft.com/office/word/2010/wordprocessingDrawing" xmlns:v="urn:schemas-microsoft-com:vml" xmlns:o="urn:schemas-microsoft-com:office:office" xmlns:am3d="http://schemas.microsoft.com/office/drawing/2017/model3d" xmlns:aink="http://schemas.microsoft.com/office/drawing/2016/ink" xmlns:mc="http://schemas.openxmlformats.org/markup-compatibility/2006" xmlns:cx8="http://schemas.microsoft.com/office/drawing/2016/5/14/chartex" xmlns:cx7="http://schemas.microsoft.com/office/drawing/2016/5/13/chartex" xmlns:cx6="http://schemas.microsoft.com/office/drawing/2016/5/12/chartex" xmlns:cx5="http://schemas.microsoft.com/office/drawing/2016/5/11/chartex" xmlns:cx4="http://schemas.microsoft.com/office/drawing/2016/5/10/chartex" xmlns:cx3="http://schemas.microsoft.com/office/drawing/2016/5/9/chartex" xmlns:cx2="http://schemas.microsoft.com/office/drawing/2015/10/21/chartex" xmlns:cx1="http://schemas.microsoft.com/office/drawing/2015/9/8/chartex" xmlns:cx="http://schemas.microsoft.com/office/drawing/2014/chartex" xmlns:wpc="http://schemas.microsoft.com/office/word/2010/wordprocessingCanvas" xmlns="" val="0"/>
+                          <a14:useLocalDpi xmlns="" xmlns:wpc="http://schemas.microsoft.com/office/word/2010/wordprocessingCanvas" xmlns:cx="http://schemas.microsoft.com/office/drawing/2014/chartex" xmlns:cx1="http://schemas.microsoft.com/office/drawing/2015/9/8/chartex" xmlns:cx2="http://schemas.microsoft.com/office/drawing/2015/10/21/chartex" xmlns:cx3="http://schemas.microsoft.com/office/drawing/2016/5/9/chartex" xmlns:cx4="http://schemas.microsoft.com/office/drawing/2016/5/10/chartex" xmlns:cx5="http://schemas.microsoft.com/office/drawing/2016/5/11/chartex" xmlns:cx6="http://schemas.microsoft.com/office/drawing/2016/5/12/chartex" xmlns:cx7="http://schemas.microsoft.com/office/drawing/2016/5/13/chartex" xmlns:cx8="http://schemas.microsoft.com/office/drawing/2016/5/14/chartex" xmlns:mc="http://schemas.openxmlformats.org/markup-compatibility/2006" xmlns:aink="http://schemas.microsoft.com/office/drawing/2016/ink" xmlns:am3d="http://schemas.microsoft.com/office/drawing/2017/model3d" xmlns:o="urn:schemas-microsoft-com:office:office" xmlns:v="urn:schemas-microsoft-com:vml" xmlns:wp14="http://schemas.microsoft.com/office/word/2010/wordprocessingDrawing" xmlns:w10="urn:schemas-microsoft-com:office:word" xmlns:w="http://schemas.openxmlformats.org/wordprocessingml/2006/main" xmlns:w14="http://schemas.microsoft.com/office/word/2010/wordml" xmlns:w15="http://schemas.microsoft.com/office/word/2012/wordml" xmlns:w16cid="http://schemas.microsoft.com/office/word/2016/wordml/cid" xmlns:w16se="http://schemas.microsoft.com/office/word/2015/wordml/symex" xmlns:wpg="http://schemas.microsoft.com/office/word/2010/wordprocessingGroup" xmlns:wpi="http://schemas.microsoft.com/office/word/2010/wordprocessingInk" xmlns:wps="http://schemas.microsoft.com/office/word/2010/wordprocessingShape" xmlns:a14="http://schemas.microsoft.com/office/drawing/2010/main" val="0"/>
                         </a:ext>
                       </a:extLst>
                     </a:blip>
@@ -1065,6 +1070,7 @@
       <w:r>
         <w:rPr>
           <w:noProof/>
+          <w:highlight w:val="yellow"/>
         </w:rPr>
         <w:t>Functionality</w:t>
       </w:r>
@@ -1092,6 +1098,7 @@
       <w:r>
         <w:rPr>
           <w:noProof/>
+          <w:highlight w:val="yellow"/>
         </w:rPr>
         <w:t>Render() method</w:t>
       </w:r>
@@ -1154,7 +1161,7 @@
                     <a:blip r:embed="rId12" cstate="print">
                       <a:extLst>
                         <a:ext uri="{28A0092B-C50C-407E-A947-70E740481C1C}">
-                          <a14:useLocalDpi xmlns:a14="http://schemas.microsoft.com/office/drawing/2010/main" xmlns:wps="http://schemas.microsoft.com/office/word/2010/wordprocessingShape" xmlns:wpi="http://schemas.microsoft.com/office/word/2010/wordprocessingInk" xmlns:wpg="http://schemas.microsoft.com/office/word/2010/wordprocessingGroup" xmlns:w16se="http://schemas.microsoft.com/office/word/2015/wordml/symex" xmlns:w16cid="http://schemas.microsoft.com/office/word/2016/wordml/cid" xmlns:w15="http://schemas.microsoft.com/office/word/2012/wordml" xmlns:w14="http://schemas.microsoft.com/office/word/2010/wordml" xmlns:w="http://schemas.openxmlformats.org/wordprocessingml/2006/main" xmlns:w10="urn:schemas-microsoft-com:office:word" xmlns:wp14="http://schemas.microsoft.com/office/word/2010/wordprocessingDrawing" xmlns:v="urn:schemas-microsoft-com:vml" xmlns:o="urn:schemas-microsoft-com:office:office" xmlns:am3d="http://schemas.microsoft.com/office/drawing/2017/model3d" xmlns:aink="http://schemas.microsoft.com/office/drawing/2016/ink" xmlns:mc="http://schemas.openxmlformats.org/markup-compatibility/2006" xmlns:cx8="http://schemas.microsoft.com/office/drawing/2016/5/14/chartex" xmlns:cx7="http://schemas.microsoft.com/office/drawing/2016/5/13/chartex" xmlns:cx6="http://schemas.microsoft.com/office/drawing/2016/5/12/chartex" xmlns:cx5="http://schemas.microsoft.com/office/drawing/2016/5/11/chartex" xmlns:cx4="http://schemas.microsoft.com/office/drawing/2016/5/10/chartex" xmlns:cx3="http://schemas.microsoft.com/office/drawing/2016/5/9/chartex" xmlns:cx2="http://schemas.microsoft.com/office/drawing/2015/10/21/chartex" xmlns:cx1="http://schemas.microsoft.com/office/drawing/2015/9/8/chartex" xmlns:cx="http://schemas.microsoft.com/office/drawing/2014/chartex" xmlns:wpc="http://schemas.microsoft.com/office/word/2010/wordprocessingCanvas" xmlns="" val="0"/>
+                          <a14:useLocalDpi xmlns="" xmlns:wpc="http://schemas.microsoft.com/office/word/2010/wordprocessingCanvas" xmlns:cx="http://schemas.microsoft.com/office/drawing/2014/chartex" xmlns:cx1="http://schemas.microsoft.com/office/drawing/2015/9/8/chartex" xmlns:cx2="http://schemas.microsoft.com/office/drawing/2015/10/21/chartex" xmlns:cx3="http://schemas.microsoft.com/office/drawing/2016/5/9/chartex" xmlns:cx4="http://schemas.microsoft.com/office/drawing/2016/5/10/chartex" xmlns:cx5="http://schemas.microsoft.com/office/drawing/2016/5/11/chartex" xmlns:cx6="http://schemas.microsoft.com/office/drawing/2016/5/12/chartex" xmlns:cx7="http://schemas.microsoft.com/office/drawing/2016/5/13/chartex" xmlns:cx8="http://schemas.microsoft.com/office/drawing/2016/5/14/chartex" xmlns:mc="http://schemas.openxmlformats.org/markup-compatibility/2006" xmlns:aink="http://schemas.microsoft.com/office/drawing/2016/ink" xmlns:am3d="http://schemas.microsoft.com/office/drawing/2017/model3d" xmlns:o="urn:schemas-microsoft-com:office:office" xmlns:v="urn:schemas-microsoft-com:vml" xmlns:wp14="http://schemas.microsoft.com/office/word/2010/wordprocessingDrawing" xmlns:w10="urn:schemas-microsoft-com:office:word" xmlns:w="http://schemas.openxmlformats.org/wordprocessingml/2006/main" xmlns:w14="http://schemas.microsoft.com/office/word/2010/wordml" xmlns:w15="http://schemas.microsoft.com/office/word/2012/wordml" xmlns:w16cid="http://schemas.microsoft.com/office/word/2016/wordml/cid" xmlns:w16se="http://schemas.microsoft.com/office/word/2015/wordml/symex" xmlns:wpg="http://schemas.microsoft.com/office/word/2010/wordprocessingGroup" xmlns:wpi="http://schemas.microsoft.com/office/word/2010/wordprocessingInk" xmlns:wps="http://schemas.microsoft.com/office/word/2010/wordprocessingShape" xmlns:a14="http://schemas.microsoft.com/office/drawing/2010/main" val="0"/>
                         </a:ext>
                       </a:extLst>
                     </a:blip>
@@ -1220,6 +1227,7 @@
       <w:r>
         <w:rPr>
           <w:noProof/>
+          <w:highlight w:val="yellow"/>
         </w:rPr>
         <w:lastRenderedPageBreak/>
         <w:t>RenderHtml() method</w:t>
@@ -1283,7 +1291,7 @@
                     <a:blip r:embed="rId13" cstate="print">
                       <a:extLst>
                         <a:ext uri="{28A0092B-C50C-407E-A947-70E740481C1C}">
-                          <a14:useLocalDpi xmlns:a14="http://schemas.microsoft.com/office/drawing/2010/main" xmlns:wps="http://schemas.microsoft.com/office/word/2010/wordprocessingShape" xmlns:wpi="http://schemas.microsoft.com/office/word/2010/wordprocessingInk" xmlns:wpg="http://schemas.microsoft.com/office/word/2010/wordprocessingGroup" xmlns:w16se="http://schemas.microsoft.com/office/word/2015/wordml/symex" xmlns:w16cid="http://schemas.microsoft.com/office/word/2016/wordml/cid" xmlns:w15="http://schemas.microsoft.com/office/word/2012/wordml" xmlns:w14="http://schemas.microsoft.com/office/word/2010/wordml" xmlns:w="http://schemas.openxmlformats.org/wordprocessingml/2006/main" xmlns:w10="urn:schemas-microsoft-com:office:word" xmlns:wp14="http://schemas.microsoft.com/office/word/2010/wordprocessingDrawing" xmlns:v="urn:schemas-microsoft-com:vml" xmlns:o="urn:schemas-microsoft-com:office:office" xmlns:am3d="http://schemas.microsoft.com/office/drawing/2017/model3d" xmlns:aink="http://schemas.microsoft.com/office/drawing/2016/ink" xmlns:mc="http://schemas.openxmlformats.org/markup-compatibility/2006" xmlns:cx8="http://schemas.microsoft.com/office/drawing/2016/5/14/chartex" xmlns:cx7="http://schemas.microsoft.com/office/drawing/2016/5/13/chartex" xmlns:cx6="http://schemas.microsoft.com/office/drawing/2016/5/12/chartex" xmlns:cx5="http://schemas.microsoft.com/office/drawing/2016/5/11/chartex" xmlns:cx4="http://schemas.microsoft.com/office/drawing/2016/5/10/chartex" xmlns:cx3="http://schemas.microsoft.com/office/drawing/2016/5/9/chartex" xmlns:cx2="http://schemas.microsoft.com/office/drawing/2015/10/21/chartex" xmlns:cx1="http://schemas.microsoft.com/office/drawing/2015/9/8/chartex" xmlns:cx="http://schemas.microsoft.com/office/drawing/2014/chartex" xmlns:wpc="http://schemas.microsoft.com/office/word/2010/wordprocessingCanvas" xmlns="" val="0"/>
+                          <a14:useLocalDpi xmlns="" xmlns:wpc="http://schemas.microsoft.com/office/word/2010/wordprocessingCanvas" xmlns:cx="http://schemas.microsoft.com/office/drawing/2014/chartex" xmlns:cx1="http://schemas.microsoft.com/office/drawing/2015/9/8/chartex" xmlns:cx2="http://schemas.microsoft.com/office/drawing/2015/10/21/chartex" xmlns:cx3="http://schemas.microsoft.com/office/drawing/2016/5/9/chartex" xmlns:cx4="http://schemas.microsoft.com/office/drawing/2016/5/10/chartex" xmlns:cx5="http://schemas.microsoft.com/office/drawing/2016/5/11/chartex" xmlns:cx6="http://schemas.microsoft.com/office/drawing/2016/5/12/chartex" xmlns:cx7="http://schemas.microsoft.com/office/drawing/2016/5/13/chartex" xmlns:cx8="http://schemas.microsoft.com/office/drawing/2016/5/14/chartex" xmlns:mc="http://schemas.openxmlformats.org/markup-compatibility/2006" xmlns:aink="http://schemas.microsoft.com/office/drawing/2016/ink" xmlns:am3d="http://schemas.microsoft.com/office/drawing/2017/model3d" xmlns:o="urn:schemas-microsoft-com:office:office" xmlns:v="urn:schemas-microsoft-com:vml" xmlns:wp14="http://schemas.microsoft.com/office/word/2010/wordprocessingDrawing" xmlns:w10="urn:schemas-microsoft-com:office:word" xmlns:w="http://schemas.openxmlformats.org/wordprocessingml/2006/main" xmlns:w14="http://schemas.microsoft.com/office/word/2010/wordml" xmlns:w15="http://schemas.microsoft.com/office/word/2012/wordml" xmlns:w16cid="http://schemas.microsoft.com/office/word/2016/wordml/cid" xmlns:w16se="http://schemas.microsoft.com/office/word/2015/wordml/symex" xmlns:wpg="http://schemas.microsoft.com/office/word/2010/wordprocessingGroup" xmlns:wpi="http://schemas.microsoft.com/office/word/2010/wordprocessingInk" xmlns:wps="http://schemas.microsoft.com/office/word/2010/wordprocessingShape" xmlns:a14="http://schemas.microsoft.com/office/drawing/2010/main" val="0"/>
                         </a:ext>
                       </a:extLst>
                     </a:blip>
@@ -1619,18 +1627,21 @@
       <w:r>
         <w:rPr>
           <w:noProof/>
+          <w:highlight w:val="yellow"/>
         </w:rPr>
         <w:t>Handle</w:t>
       </w:r>
       <w:r>
         <w:rPr>
           <w:noProof/>
+          <w:highlight w:val="yellow"/>
         </w:rPr>
         <w:t>(</w:t>
       </w:r>
       <w:r>
         <w:rPr>
           <w:noProof/>
+          <w:highlight w:val="yellow"/>
         </w:rPr>
         <w:t>) method</w:t>
       </w:r>
@@ -1705,7 +1716,7 @@
                     <a:blip r:embed="rId14" cstate="print">
                       <a:extLst>
                         <a:ext uri="{28A0092B-C50C-407E-A947-70E740481C1C}">
-                          <a14:useLocalDpi xmlns:a14="http://schemas.microsoft.com/office/drawing/2010/main" xmlns:wps="http://schemas.microsoft.com/office/word/2010/wordprocessingShape" xmlns:wpi="http://schemas.microsoft.com/office/word/2010/wordprocessingInk" xmlns:wpg="http://schemas.microsoft.com/office/word/2010/wordprocessingGroup" xmlns:w16se="http://schemas.microsoft.com/office/word/2015/wordml/symex" xmlns:w16cid="http://schemas.microsoft.com/office/word/2016/wordml/cid" xmlns:w15="http://schemas.microsoft.com/office/word/2012/wordml" xmlns:w14="http://schemas.microsoft.com/office/word/2010/wordml" xmlns:w="http://schemas.openxmlformats.org/wordprocessingml/2006/main" xmlns:w10="urn:schemas-microsoft-com:office:word" xmlns:wp14="http://schemas.microsoft.com/office/word/2010/wordprocessingDrawing" xmlns:v="urn:schemas-microsoft-com:vml" xmlns:o="urn:schemas-microsoft-com:office:office" xmlns:am3d="http://schemas.microsoft.com/office/drawing/2017/model3d" xmlns:aink="http://schemas.microsoft.com/office/drawing/2016/ink" xmlns:mc="http://schemas.openxmlformats.org/markup-compatibility/2006" xmlns:cx8="http://schemas.microsoft.com/office/drawing/2016/5/14/chartex" xmlns:cx7="http://schemas.microsoft.com/office/drawing/2016/5/13/chartex" xmlns:cx6="http://schemas.microsoft.com/office/drawing/2016/5/12/chartex" xmlns:cx5="http://schemas.microsoft.com/office/drawing/2016/5/11/chartex" xmlns:cx4="http://schemas.microsoft.com/office/drawing/2016/5/10/chartex" xmlns:cx3="http://schemas.microsoft.com/office/drawing/2016/5/9/chartex" xmlns:cx2="http://schemas.microsoft.com/office/drawing/2015/10/21/chartex" xmlns:cx1="http://schemas.microsoft.com/office/drawing/2015/9/8/chartex" xmlns:cx="http://schemas.microsoft.com/office/drawing/2014/chartex" xmlns:wpc="http://schemas.microsoft.com/office/word/2010/wordprocessingCanvas" xmlns="" val="0"/>
+                          <a14:useLocalDpi xmlns="" xmlns:wpc="http://schemas.microsoft.com/office/word/2010/wordprocessingCanvas" xmlns:cx="http://schemas.microsoft.com/office/drawing/2014/chartex" xmlns:cx1="http://schemas.microsoft.com/office/drawing/2015/9/8/chartex" xmlns:cx2="http://schemas.microsoft.com/office/drawing/2015/10/21/chartex" xmlns:cx3="http://schemas.microsoft.com/office/drawing/2016/5/9/chartex" xmlns:cx4="http://schemas.microsoft.com/office/drawing/2016/5/10/chartex" xmlns:cx5="http://schemas.microsoft.com/office/drawing/2016/5/11/chartex" xmlns:cx6="http://schemas.microsoft.com/office/drawing/2016/5/12/chartex" xmlns:cx7="http://schemas.microsoft.com/office/drawing/2016/5/13/chartex" xmlns:cx8="http://schemas.microsoft.com/office/drawing/2016/5/14/chartex" xmlns:mc="http://schemas.openxmlformats.org/markup-compatibility/2006" xmlns:aink="http://schemas.microsoft.com/office/drawing/2016/ink" xmlns:am3d="http://schemas.microsoft.com/office/drawing/2017/model3d" xmlns:o="urn:schemas-microsoft-com:office:office" xmlns:v="urn:schemas-microsoft-com:vml" xmlns:wp14="http://schemas.microsoft.com/office/word/2010/wordprocessingDrawing" xmlns:w10="urn:schemas-microsoft-com:office:word" xmlns:w="http://schemas.openxmlformats.org/wordprocessingml/2006/main" xmlns:w14="http://schemas.microsoft.com/office/word/2010/wordml" xmlns:w15="http://schemas.microsoft.com/office/word/2012/wordml" xmlns:w16cid="http://schemas.microsoft.com/office/word/2016/wordml/cid" xmlns:w16se="http://schemas.microsoft.com/office/word/2015/wordml/symex" xmlns:wpg="http://schemas.microsoft.com/office/word/2010/wordprocessingGroup" xmlns:wpi="http://schemas.microsoft.com/office/word/2010/wordprocessingInk" xmlns:wps="http://schemas.microsoft.com/office/word/2010/wordprocessingShape" xmlns:a14="http://schemas.microsoft.com/office/drawing/2010/main" val="0"/>
                         </a:ext>
                       </a:extLst>
                     </a:blip>
@@ -1829,6 +1840,7 @@
       <w:r>
         <w:rPr>
           <w:noProof/>
+          <w:highlight w:val="yellow"/>
         </w:rPr>
         <w:t>MapActionParameters() method</w:t>
       </w:r>
@@ -2387,7 +2399,7 @@
                     <a:blip r:embed="rId15" cstate="print">
                       <a:extLst>
                         <a:ext uri="{28A0092B-C50C-407E-A947-70E740481C1C}">
-                          <a14:useLocalDpi xmlns:a14="http://schemas.microsoft.com/office/drawing/2010/main" xmlns:wps="http://schemas.microsoft.com/office/word/2010/wordprocessingShape" xmlns:wpi="http://schemas.microsoft.com/office/word/2010/wordprocessingInk" xmlns:wpg="http://schemas.microsoft.com/office/word/2010/wordprocessingGroup" xmlns:w16se="http://schemas.microsoft.com/office/word/2015/wordml/symex" xmlns:w16cid="http://schemas.microsoft.com/office/word/2016/wordml/cid" xmlns:w15="http://schemas.microsoft.com/office/word/2012/wordml" xmlns:w14="http://schemas.microsoft.com/office/word/2010/wordml" xmlns:w="http://schemas.openxmlformats.org/wordprocessingml/2006/main" xmlns:w10="urn:schemas-microsoft-com:office:word" xmlns:wp14="http://schemas.microsoft.com/office/word/2010/wordprocessingDrawing" xmlns:v="urn:schemas-microsoft-com:vml" xmlns:o="urn:schemas-microsoft-com:office:office" xmlns:am3d="http://schemas.microsoft.com/office/drawing/2017/model3d" xmlns:aink="http://schemas.microsoft.com/office/drawing/2016/ink" xmlns:mc="http://schemas.openxmlformats.org/markup-compatibility/2006" xmlns:cx8="http://schemas.microsoft.com/office/drawing/2016/5/14/chartex" xmlns:cx7="http://schemas.microsoft.com/office/drawing/2016/5/13/chartex" xmlns:cx6="http://schemas.microsoft.com/office/drawing/2016/5/12/chartex" xmlns:cx5="http://schemas.microsoft.com/office/drawing/2016/5/11/chartex" xmlns:cx4="http://schemas.microsoft.com/office/drawing/2016/5/10/chartex" xmlns:cx3="http://schemas.microsoft.com/office/drawing/2016/5/9/chartex" xmlns:cx2="http://schemas.microsoft.com/office/drawing/2015/10/21/chartex" xmlns:cx1="http://schemas.microsoft.com/office/drawing/2015/9/8/chartex" xmlns:cx="http://schemas.microsoft.com/office/drawing/2014/chartex" xmlns:wpc="http://schemas.microsoft.com/office/word/2010/wordprocessingCanvas" xmlns="" val="0"/>
+                          <a14:useLocalDpi xmlns="" xmlns:wpc="http://schemas.microsoft.com/office/word/2010/wordprocessingCanvas" xmlns:cx="http://schemas.microsoft.com/office/drawing/2014/chartex" xmlns:cx1="http://schemas.microsoft.com/office/drawing/2015/9/8/chartex" xmlns:cx2="http://schemas.microsoft.com/office/drawing/2015/10/21/chartex" xmlns:cx3="http://schemas.microsoft.com/office/drawing/2016/5/9/chartex" xmlns:cx4="http://schemas.microsoft.com/office/drawing/2016/5/10/chartex" xmlns:cx5="http://schemas.microsoft.com/office/drawing/2016/5/11/chartex" xmlns:cx6="http://schemas.microsoft.com/office/drawing/2016/5/12/chartex" xmlns:cx7="http://schemas.microsoft.com/office/drawing/2016/5/13/chartex" xmlns:cx8="http://schemas.microsoft.com/office/drawing/2016/5/14/chartex" xmlns:mc="http://schemas.openxmlformats.org/markup-compatibility/2006" xmlns:aink="http://schemas.microsoft.com/office/drawing/2016/ink" xmlns:am3d="http://schemas.microsoft.com/office/drawing/2017/model3d" xmlns:o="urn:schemas-microsoft-com:office:office" xmlns:v="urn:schemas-microsoft-com:vml" xmlns:wp14="http://schemas.microsoft.com/office/word/2010/wordprocessingDrawing" xmlns:w10="urn:schemas-microsoft-com:office:word" xmlns:w="http://schemas.openxmlformats.org/wordprocessingml/2006/main" xmlns:w14="http://schemas.microsoft.com/office/word/2010/wordml" xmlns:w15="http://schemas.microsoft.com/office/word/2012/wordml" xmlns:w16cid="http://schemas.microsoft.com/office/word/2016/wordml/cid" xmlns:w16se="http://schemas.microsoft.com/office/word/2015/wordml/symex" xmlns:wpg="http://schemas.microsoft.com/office/word/2010/wordprocessingGroup" xmlns:wpi="http://schemas.microsoft.com/office/word/2010/wordprocessingInk" xmlns:wps="http://schemas.microsoft.com/office/word/2010/wordprocessingShape" xmlns:a14="http://schemas.microsoft.com/office/drawing/2010/main" val="0"/>
                         </a:ext>
                       </a:extLst>
                     </a:blip>
@@ -2460,7 +2472,7 @@
                     <a:blip r:embed="rId16" cstate="print">
                       <a:extLst>
                         <a:ext uri="{28A0092B-C50C-407E-A947-70E740481C1C}">
-                          <a14:useLocalDpi xmlns:a14="http://schemas.microsoft.com/office/drawing/2010/main" xmlns:wps="http://schemas.microsoft.com/office/word/2010/wordprocessingShape" xmlns:wpi="http://schemas.microsoft.com/office/word/2010/wordprocessingInk" xmlns:wpg="http://schemas.microsoft.com/office/word/2010/wordprocessingGroup" xmlns:w16se="http://schemas.microsoft.com/office/word/2015/wordml/symex" xmlns:w16cid="http://schemas.microsoft.com/office/word/2016/wordml/cid" xmlns:w15="http://schemas.microsoft.com/office/word/2012/wordml" xmlns:w14="http://schemas.microsoft.com/office/word/2010/wordml" xmlns:w="http://schemas.openxmlformats.org/wordprocessingml/2006/main" xmlns:w10="urn:schemas-microsoft-com:office:word" xmlns:wp14="http://schemas.microsoft.com/office/word/2010/wordprocessingDrawing" xmlns:v="urn:schemas-microsoft-com:vml" xmlns:o="urn:schemas-microsoft-com:office:office" xmlns:am3d="http://schemas.microsoft.com/office/drawing/2017/model3d" xmlns:aink="http://schemas.microsoft.com/office/drawing/2016/ink" xmlns:mc="http://schemas.openxmlformats.org/markup-compatibility/2006" xmlns:cx8="http://schemas.microsoft.com/office/drawing/2016/5/14/chartex" xmlns:cx7="http://schemas.microsoft.com/office/drawing/2016/5/13/chartex" xmlns:cx6="http://schemas.microsoft.com/office/drawing/2016/5/12/chartex" xmlns:cx5="http://schemas.microsoft.com/office/drawing/2016/5/11/chartex" xmlns:cx4="http://schemas.microsoft.com/office/drawing/2016/5/10/chartex" xmlns:cx3="http://schemas.microsoft.com/office/drawing/2016/5/9/chartex" xmlns:cx2="http://schemas.microsoft.com/office/drawing/2015/10/21/chartex" xmlns:cx1="http://schemas.microsoft.com/office/drawing/2015/9/8/chartex" xmlns:cx="http://schemas.microsoft.com/office/drawing/2014/chartex" xmlns:wpc="http://schemas.microsoft.com/office/word/2010/wordprocessingCanvas" xmlns="" val="0"/>
+                          <a14:useLocalDpi xmlns="" xmlns:wpc="http://schemas.microsoft.com/office/word/2010/wordprocessingCanvas" xmlns:cx="http://schemas.microsoft.com/office/drawing/2014/chartex" xmlns:cx1="http://schemas.microsoft.com/office/drawing/2015/9/8/chartex" xmlns:cx2="http://schemas.microsoft.com/office/drawing/2015/10/21/chartex" xmlns:cx3="http://schemas.microsoft.com/office/drawing/2016/5/9/chartex" xmlns:cx4="http://schemas.microsoft.com/office/drawing/2016/5/10/chartex" xmlns:cx5="http://schemas.microsoft.com/office/drawing/2016/5/11/chartex" xmlns:cx6="http://schemas.microsoft.com/office/drawing/2016/5/12/chartex" xmlns:cx7="http://schemas.microsoft.com/office/drawing/2016/5/13/chartex" xmlns:cx8="http://schemas.microsoft.com/office/drawing/2016/5/14/chartex" xmlns:mc="http://schemas.openxmlformats.org/markup-compatibility/2006" xmlns:aink="http://schemas.microsoft.com/office/drawing/2016/ink" xmlns:am3d="http://schemas.microsoft.com/office/drawing/2017/model3d" xmlns:o="urn:schemas-microsoft-com:office:office" xmlns:v="urn:schemas-microsoft-com:vml" xmlns:wp14="http://schemas.microsoft.com/office/word/2010/wordprocessingDrawing" xmlns:w10="urn:schemas-microsoft-com:office:word" xmlns:w="http://schemas.openxmlformats.org/wordprocessingml/2006/main" xmlns:w14="http://schemas.microsoft.com/office/word/2010/wordml" xmlns:w15="http://schemas.microsoft.com/office/word/2012/wordml" xmlns:w16cid="http://schemas.microsoft.com/office/word/2016/wordml/cid" xmlns:w16se="http://schemas.microsoft.com/office/word/2015/wordml/symex" xmlns:wpg="http://schemas.microsoft.com/office/word/2010/wordprocessingGroup" xmlns:wpi="http://schemas.microsoft.com/office/word/2010/wordprocessingInk" xmlns:wps="http://schemas.microsoft.com/office/word/2010/wordprocessingShape" xmlns:a14="http://schemas.microsoft.com/office/drawing/2010/main" val="0"/>
                         </a:ext>
                       </a:extLst>
                     </a:blip>
@@ -2543,6 +2555,7 @@
       <w:r>
         <w:rPr>
           <w:noProof/>
+          <w:highlight w:val="yellow"/>
         </w:rPr>
         <w:t>ProcessPrimitiveParameter() method</w:t>
       </w:r>
@@ -2580,7 +2593,7 @@
                     <a:blip r:embed="rId17" cstate="print">
                       <a:extLst>
                         <a:ext uri="{28A0092B-C50C-407E-A947-70E740481C1C}">
-                          <a14:useLocalDpi xmlns:a14="http://schemas.microsoft.com/office/drawing/2010/main" xmlns:wps="http://schemas.microsoft.com/office/word/2010/wordprocessingShape" xmlns:wpi="http://schemas.microsoft.com/office/word/2010/wordprocessingInk" xmlns:wpg="http://schemas.microsoft.com/office/word/2010/wordprocessingGroup" xmlns:w16se="http://schemas.microsoft.com/office/word/2015/wordml/symex" xmlns:w16cid="http://schemas.microsoft.com/office/word/2016/wordml/cid" xmlns:w15="http://schemas.microsoft.com/office/word/2012/wordml" xmlns:w14="http://schemas.microsoft.com/office/word/2010/wordml" xmlns:w="http://schemas.openxmlformats.org/wordprocessingml/2006/main" xmlns:w10="urn:schemas-microsoft-com:office:word" xmlns:wp14="http://schemas.microsoft.com/office/word/2010/wordprocessingDrawing" xmlns:v="urn:schemas-microsoft-com:vml" xmlns:o="urn:schemas-microsoft-com:office:office" xmlns:am3d="http://schemas.microsoft.com/office/drawing/2017/model3d" xmlns:aink="http://schemas.microsoft.com/office/drawing/2016/ink" xmlns:mc="http://schemas.openxmlformats.org/markup-compatibility/2006" xmlns:cx8="http://schemas.microsoft.com/office/drawing/2016/5/14/chartex" xmlns:cx7="http://schemas.microsoft.com/office/drawing/2016/5/13/chartex" xmlns:cx6="http://schemas.microsoft.com/office/drawing/2016/5/12/chartex" xmlns:cx5="http://schemas.microsoft.com/office/drawing/2016/5/11/chartex" xmlns:cx4="http://schemas.microsoft.com/office/drawing/2016/5/10/chartex" xmlns:cx3="http://schemas.microsoft.com/office/drawing/2016/5/9/chartex" xmlns:cx2="http://schemas.microsoft.com/office/drawing/2015/10/21/chartex" xmlns:cx1="http://schemas.microsoft.com/office/drawing/2015/9/8/chartex" xmlns:cx="http://schemas.microsoft.com/office/drawing/2014/chartex" xmlns:wpc="http://schemas.microsoft.com/office/word/2010/wordprocessingCanvas" xmlns="" val="0"/>
+                          <a14:useLocalDpi xmlns="" xmlns:wpc="http://schemas.microsoft.com/office/word/2010/wordprocessingCanvas" xmlns:cx="http://schemas.microsoft.com/office/drawing/2014/chartex" xmlns:cx1="http://schemas.microsoft.com/office/drawing/2015/9/8/chartex" xmlns:cx2="http://schemas.microsoft.com/office/drawing/2015/10/21/chartex" xmlns:cx3="http://schemas.microsoft.com/office/drawing/2016/5/9/chartex" xmlns:cx4="http://schemas.microsoft.com/office/drawing/2016/5/10/chartex" xmlns:cx5="http://schemas.microsoft.com/office/drawing/2016/5/11/chartex" xmlns:cx6="http://schemas.microsoft.com/office/drawing/2016/5/12/chartex" xmlns:cx7="http://schemas.microsoft.com/office/drawing/2016/5/13/chartex" xmlns:cx8="http://schemas.microsoft.com/office/drawing/2016/5/14/chartex" xmlns:mc="http://schemas.openxmlformats.org/markup-compatibility/2006" xmlns:aink="http://schemas.microsoft.com/office/drawing/2016/ink" xmlns:am3d="http://schemas.microsoft.com/office/drawing/2017/model3d" xmlns:o="urn:schemas-microsoft-com:office:office" xmlns:v="urn:schemas-microsoft-com:vml" xmlns:wp14="http://schemas.microsoft.com/office/word/2010/wordprocessingDrawing" xmlns:w10="urn:schemas-microsoft-com:office:word" xmlns:w="http://schemas.openxmlformats.org/wordprocessingml/2006/main" xmlns:w14="http://schemas.microsoft.com/office/word/2010/wordml" xmlns:w15="http://schemas.microsoft.com/office/word/2012/wordml" xmlns:w16cid="http://schemas.microsoft.com/office/word/2016/wordml/cid" xmlns:w16se="http://schemas.microsoft.com/office/word/2015/wordml/symex" xmlns:wpg="http://schemas.microsoft.com/office/word/2010/wordprocessingGroup" xmlns:wpi="http://schemas.microsoft.com/office/word/2010/wordprocessingInk" xmlns:wps="http://schemas.microsoft.com/office/word/2010/wordprocessingShape" xmlns:a14="http://schemas.microsoft.com/office/drawing/2010/main" val="0"/>
                         </a:ext>
                       </a:extLst>
                     </a:blip>
@@ -2762,6 +2775,7 @@
       <w:r>
         <w:rPr>
           <w:noProof/>
+          <w:highlight w:val="yellow"/>
         </w:rPr>
         <w:t>GetParameterFromRequestdata() method</w:t>
       </w:r>
@@ -2864,7 +2878,7 @@
                     <a:blip r:embed="rId18" cstate="print">
                       <a:extLst>
                         <a:ext uri="{28A0092B-C50C-407E-A947-70E740481C1C}">
-                          <a14:useLocalDpi xmlns:a14="http://schemas.microsoft.com/office/drawing/2010/main" xmlns:wps="http://schemas.microsoft.com/office/word/2010/wordprocessingShape" xmlns:wpi="http://schemas.microsoft.com/office/word/2010/wordprocessingInk" xmlns:wpg="http://schemas.microsoft.com/office/word/2010/wordprocessingGroup" xmlns:w16se="http://schemas.microsoft.com/office/word/2015/wordml/symex" xmlns:w16cid="http://schemas.microsoft.com/office/word/2016/wordml/cid" xmlns:w15="http://schemas.microsoft.com/office/word/2012/wordml" xmlns:w14="http://schemas.microsoft.com/office/word/2010/wordml" xmlns:w="http://schemas.openxmlformats.org/wordprocessingml/2006/main" xmlns:w10="urn:schemas-microsoft-com:office:word" xmlns:wp14="http://schemas.microsoft.com/office/word/2010/wordprocessingDrawing" xmlns:v="urn:schemas-microsoft-com:vml" xmlns:o="urn:schemas-microsoft-com:office:office" xmlns:am3d="http://schemas.microsoft.com/office/drawing/2017/model3d" xmlns:aink="http://schemas.microsoft.com/office/drawing/2016/ink" xmlns:mc="http://schemas.openxmlformats.org/markup-compatibility/2006" xmlns:cx8="http://schemas.microsoft.com/office/drawing/2016/5/14/chartex" xmlns:cx7="http://schemas.microsoft.com/office/drawing/2016/5/13/chartex" xmlns:cx6="http://schemas.microsoft.com/office/drawing/2016/5/12/chartex" xmlns:cx5="http://schemas.microsoft.com/office/drawing/2016/5/11/chartex" xmlns:cx4="http://schemas.microsoft.com/office/drawing/2016/5/10/chartex" xmlns:cx3="http://schemas.microsoft.com/office/drawing/2016/5/9/chartex" xmlns:cx2="http://schemas.microsoft.com/office/drawing/2015/10/21/chartex" xmlns:cx1="http://schemas.microsoft.com/office/drawing/2015/9/8/chartex" xmlns:cx="http://schemas.microsoft.com/office/drawing/2014/chartex" xmlns:wpc="http://schemas.microsoft.com/office/word/2010/wordprocessingCanvas" xmlns="" val="0"/>
+                          <a14:useLocalDpi xmlns="" xmlns:wpc="http://schemas.microsoft.com/office/word/2010/wordprocessingCanvas" xmlns:cx="http://schemas.microsoft.com/office/drawing/2014/chartex" xmlns:cx1="http://schemas.microsoft.com/office/drawing/2015/9/8/chartex" xmlns:cx2="http://schemas.microsoft.com/office/drawing/2015/10/21/chartex" xmlns:cx3="http://schemas.microsoft.com/office/drawing/2016/5/9/chartex" xmlns:cx4="http://schemas.microsoft.com/office/drawing/2016/5/10/chartex" xmlns:cx5="http://schemas.microsoft.com/office/drawing/2016/5/11/chartex" xmlns:cx6="http://schemas.microsoft.com/office/drawing/2016/5/12/chartex" xmlns:cx7="http://schemas.microsoft.com/office/drawing/2016/5/13/chartex" xmlns:cx8="http://schemas.microsoft.com/office/drawing/2016/5/14/chartex" xmlns:mc="http://schemas.openxmlformats.org/markup-compatibility/2006" xmlns:aink="http://schemas.microsoft.com/office/drawing/2016/ink" xmlns:am3d="http://schemas.microsoft.com/office/drawing/2017/model3d" xmlns:o="urn:schemas-microsoft-com:office:office" xmlns:v="urn:schemas-microsoft-com:vml" xmlns:wp14="http://schemas.microsoft.com/office/word/2010/wordprocessingDrawing" xmlns:w10="urn:schemas-microsoft-com:office:word" xmlns:w="http://schemas.openxmlformats.org/wordprocessingml/2006/main" xmlns:w14="http://schemas.microsoft.com/office/word/2010/wordml" xmlns:w15="http://schemas.microsoft.com/office/word/2012/wordml" xmlns:w16cid="http://schemas.microsoft.com/office/word/2016/wordml/cid" xmlns:w16se="http://schemas.microsoft.com/office/word/2015/wordml/symex" xmlns:wpg="http://schemas.microsoft.com/office/word/2010/wordprocessingGroup" xmlns:wpi="http://schemas.microsoft.com/office/word/2010/wordprocessingInk" xmlns:wps="http://schemas.microsoft.com/office/word/2010/wordprocessingShape" xmlns:a14="http://schemas.microsoft.com/office/drawing/2010/main" val="0"/>
                         </a:ext>
                       </a:extLst>
                     </a:blip>
@@ -2903,6 +2917,7 @@
       <w:r>
         <w:rPr>
           <w:noProof/>
+          <w:highlight w:val="yellow"/>
         </w:rPr>
         <w:lastRenderedPageBreak/>
         <w:t>ProcessBindingModelParameter() method</w:t>
@@ -2953,7 +2968,7 @@
                     <a:blip r:embed="rId19" cstate="print">
                       <a:extLst>
                         <a:ext uri="{28A0092B-C50C-407E-A947-70E740481C1C}">
-                          <a14:useLocalDpi xmlns:a14="http://schemas.microsoft.com/office/drawing/2010/main" xmlns:wps="http://schemas.microsoft.com/office/word/2010/wordprocessingShape" xmlns:wpi="http://schemas.microsoft.com/office/word/2010/wordprocessingInk" xmlns:wpg="http://schemas.microsoft.com/office/word/2010/wordprocessingGroup" xmlns:w16se="http://schemas.microsoft.com/office/word/2015/wordml/symex" xmlns:w16cid="http://schemas.microsoft.com/office/word/2016/wordml/cid" xmlns:w15="http://schemas.microsoft.com/office/word/2012/wordml" xmlns:w14="http://schemas.microsoft.com/office/word/2010/wordml" xmlns:w="http://schemas.openxmlformats.org/wordprocessingml/2006/main" xmlns:w10="urn:schemas-microsoft-com:office:word" xmlns:wp14="http://schemas.microsoft.com/office/word/2010/wordprocessingDrawing" xmlns:v="urn:schemas-microsoft-com:vml" xmlns:o="urn:schemas-microsoft-com:office:office" xmlns:am3d="http://schemas.microsoft.com/office/drawing/2017/model3d" xmlns:aink="http://schemas.microsoft.com/office/drawing/2016/ink" xmlns:mc="http://schemas.openxmlformats.org/markup-compatibility/2006" xmlns:cx8="http://schemas.microsoft.com/office/drawing/2016/5/14/chartex" xmlns:cx7="http://schemas.microsoft.com/office/drawing/2016/5/13/chartex" xmlns:cx6="http://schemas.microsoft.com/office/drawing/2016/5/12/chartex" xmlns:cx5="http://schemas.microsoft.com/office/drawing/2016/5/11/chartex" xmlns:cx4="http://schemas.microsoft.com/office/drawing/2016/5/10/chartex" xmlns:cx3="http://schemas.microsoft.com/office/drawing/2016/5/9/chartex" xmlns:cx2="http://schemas.microsoft.com/office/drawing/2015/10/21/chartex" xmlns:cx1="http://schemas.microsoft.com/office/drawing/2015/9/8/chartex" xmlns:cx="http://schemas.microsoft.com/office/drawing/2014/chartex" xmlns:wpc="http://schemas.microsoft.com/office/word/2010/wordprocessingCanvas" xmlns="" val="0"/>
+                          <a14:useLocalDpi xmlns="" xmlns:wpc="http://schemas.microsoft.com/office/word/2010/wordprocessingCanvas" xmlns:cx="http://schemas.microsoft.com/office/drawing/2014/chartex" xmlns:cx1="http://schemas.microsoft.com/office/drawing/2015/9/8/chartex" xmlns:cx2="http://schemas.microsoft.com/office/drawing/2015/10/21/chartex" xmlns:cx3="http://schemas.microsoft.com/office/drawing/2016/5/9/chartex" xmlns:cx4="http://schemas.microsoft.com/office/drawing/2016/5/10/chartex" xmlns:cx5="http://schemas.microsoft.com/office/drawing/2016/5/11/chartex" xmlns:cx6="http://schemas.microsoft.com/office/drawing/2016/5/12/chartex" xmlns:cx7="http://schemas.microsoft.com/office/drawing/2016/5/13/chartex" xmlns:cx8="http://schemas.microsoft.com/office/drawing/2016/5/14/chartex" xmlns:mc="http://schemas.openxmlformats.org/markup-compatibility/2006" xmlns:aink="http://schemas.microsoft.com/office/drawing/2016/ink" xmlns:am3d="http://schemas.microsoft.com/office/drawing/2017/model3d" xmlns:o="urn:schemas-microsoft-com:office:office" xmlns:v="urn:schemas-microsoft-com:vml" xmlns:wp14="http://schemas.microsoft.com/office/word/2010/wordprocessingDrawing" xmlns:w10="urn:schemas-microsoft-com:office:word" xmlns:w="http://schemas.openxmlformats.org/wordprocessingml/2006/main" xmlns:w14="http://schemas.microsoft.com/office/word/2010/wordml" xmlns:w15="http://schemas.microsoft.com/office/word/2012/wordml" xmlns:w16cid="http://schemas.microsoft.com/office/word/2016/wordml/cid" xmlns:w16se="http://schemas.microsoft.com/office/word/2015/wordml/symex" xmlns:wpg="http://schemas.microsoft.com/office/word/2010/wordprocessingGroup" xmlns:wpi="http://schemas.microsoft.com/office/word/2010/wordprocessingInk" xmlns:wps="http://schemas.microsoft.com/office/word/2010/wordprocessingShape" xmlns:a14="http://schemas.microsoft.com/office/drawing/2010/main" val="0"/>
                         </a:ext>
                       </a:extLst>
                     </a:blip>
@@ -3009,12 +3024,14 @@
       <w:r>
         <w:rPr>
           <w:noProof/>
+          <w:highlight w:val="yellow"/>
         </w:rPr>
         <w:t>InvokeAction</w:t>
       </w:r>
       <w:r>
         <w:rPr>
           <w:noProof/>
+          <w:highlight w:val="yellow"/>
         </w:rPr>
         <w:t>() method</w:t>
       </w:r>
@@ -3085,7 +3102,7 @@
                     <a:blip r:embed="rId20" cstate="print">
                       <a:extLst>
                         <a:ext uri="{28A0092B-C50C-407E-A947-70E740481C1C}">
-                          <a14:useLocalDpi xmlns:a14="http://schemas.microsoft.com/office/drawing/2010/main" xmlns:wps="http://schemas.microsoft.com/office/word/2010/wordprocessingShape" xmlns:wpi="http://schemas.microsoft.com/office/word/2010/wordprocessingInk" xmlns:wpg="http://schemas.microsoft.com/office/word/2010/wordprocessingGroup" xmlns:w16se="http://schemas.microsoft.com/office/word/2015/wordml/symex" xmlns:w16cid="http://schemas.microsoft.com/office/word/2016/wordml/cid" xmlns:w15="http://schemas.microsoft.com/office/word/2012/wordml" xmlns:w14="http://schemas.microsoft.com/office/word/2010/wordml" xmlns:w="http://schemas.openxmlformats.org/wordprocessingml/2006/main" xmlns:w10="urn:schemas-microsoft-com:office:word" xmlns:wp14="http://schemas.microsoft.com/office/word/2010/wordprocessingDrawing" xmlns:v="urn:schemas-microsoft-com:vml" xmlns:o="urn:schemas-microsoft-com:office:office" xmlns:am3d="http://schemas.microsoft.com/office/drawing/2017/model3d" xmlns:aink="http://schemas.microsoft.com/office/drawing/2016/ink" xmlns:mc="http://schemas.openxmlformats.org/markup-compatibility/2006" xmlns:cx8="http://schemas.microsoft.com/office/drawing/2016/5/14/chartex" xmlns:cx7="http://schemas.microsoft.com/office/drawing/2016/5/13/chartex" xmlns:cx6="http://schemas.microsoft.com/office/drawing/2016/5/12/chartex" xmlns:cx5="http://schemas.microsoft.com/office/drawing/2016/5/11/chartex" xmlns:cx4="http://schemas.microsoft.com/office/drawing/2016/5/10/chartex" xmlns:cx3="http://schemas.microsoft.com/office/drawing/2016/5/9/chartex" xmlns:cx2="http://schemas.microsoft.com/office/drawing/2015/10/21/chartex" xmlns:cx1="http://schemas.microsoft.com/office/drawing/2015/9/8/chartex" xmlns:cx="http://schemas.microsoft.com/office/drawing/2014/chartex" xmlns:wpc="http://schemas.microsoft.com/office/word/2010/wordprocessingCanvas" xmlns="" val="0"/>
+                          <a14:useLocalDpi xmlns="" xmlns:wpc="http://schemas.microsoft.com/office/word/2010/wordprocessingCanvas" xmlns:cx="http://schemas.microsoft.com/office/drawing/2014/chartex" xmlns:cx1="http://schemas.microsoft.com/office/drawing/2015/9/8/chartex" xmlns:cx2="http://schemas.microsoft.com/office/drawing/2015/10/21/chartex" xmlns:cx3="http://schemas.microsoft.com/office/drawing/2016/5/9/chartex" xmlns:cx4="http://schemas.microsoft.com/office/drawing/2016/5/10/chartex" xmlns:cx5="http://schemas.microsoft.com/office/drawing/2016/5/11/chartex" xmlns:cx6="http://schemas.microsoft.com/office/drawing/2016/5/12/chartex" xmlns:cx7="http://schemas.microsoft.com/office/drawing/2016/5/13/chartex" xmlns:cx8="http://schemas.microsoft.com/office/drawing/2016/5/14/chartex" xmlns:mc="http://schemas.openxmlformats.org/markup-compatibility/2006" xmlns:aink="http://schemas.microsoft.com/office/drawing/2016/ink" xmlns:am3d="http://schemas.microsoft.com/office/drawing/2017/model3d" xmlns:o="urn:schemas-microsoft-com:office:office" xmlns:v="urn:schemas-microsoft-com:vml" xmlns:wp14="http://schemas.microsoft.com/office/word/2010/wordprocessingDrawing" xmlns:w10="urn:schemas-microsoft-com:office:word" xmlns:w="http://schemas.openxmlformats.org/wordprocessingml/2006/main" xmlns:w14="http://schemas.microsoft.com/office/word/2010/wordml" xmlns:w15="http://schemas.microsoft.com/office/word/2012/wordml" xmlns:w16cid="http://schemas.microsoft.com/office/word/2016/wordml/cid" xmlns:w16se="http://schemas.microsoft.com/office/word/2015/wordml/symex" xmlns:wpg="http://schemas.microsoft.com/office/word/2010/wordprocessingGroup" xmlns:wpi="http://schemas.microsoft.com/office/word/2010/wordprocessingInk" xmlns:wps="http://schemas.microsoft.com/office/word/2010/wordprocessingShape" xmlns:a14="http://schemas.microsoft.com/office/drawing/2010/main" val="0"/>
                         </a:ext>
                       </a:extLst>
                     </a:blip>
@@ -3147,6 +3164,7 @@
       <w:r>
         <w:rPr>
           <w:noProof/>
+          <w:highlight w:val="yellow"/>
         </w:rPr>
         <w:t>PrepareResponse() method</w:t>
       </w:r>
@@ -3296,7 +3314,7 @@
                     <a:blip r:embed="rId21" cstate="print">
                       <a:extLst>
                         <a:ext uri="{28A0092B-C50C-407E-A947-70E740481C1C}">
-                          <a14:useLocalDpi xmlns:a14="http://schemas.microsoft.com/office/drawing/2010/main" xmlns:wps="http://schemas.microsoft.com/office/word/2010/wordprocessingShape" xmlns:wpi="http://schemas.microsoft.com/office/word/2010/wordprocessingInk" xmlns:wpg="http://schemas.microsoft.com/office/word/2010/wordprocessingGroup" xmlns:w16se="http://schemas.microsoft.com/office/word/2015/wordml/symex" xmlns:w16cid="http://schemas.microsoft.com/office/word/2016/wordml/cid" xmlns:w15="http://schemas.microsoft.com/office/word/2012/wordml" xmlns:w14="http://schemas.microsoft.com/office/word/2010/wordml" xmlns:w="http://schemas.openxmlformats.org/wordprocessingml/2006/main" xmlns:w10="urn:schemas-microsoft-com:office:word" xmlns:wp14="http://schemas.microsoft.com/office/word/2010/wordprocessingDrawing" xmlns:v="urn:schemas-microsoft-com:vml" xmlns:o="urn:schemas-microsoft-com:office:office" xmlns:am3d="http://schemas.microsoft.com/office/drawing/2017/model3d" xmlns:aink="http://schemas.microsoft.com/office/drawing/2016/ink" xmlns:mc="http://schemas.openxmlformats.org/markup-compatibility/2006" xmlns:cx8="http://schemas.microsoft.com/office/drawing/2016/5/14/chartex" xmlns:cx7="http://schemas.microsoft.com/office/drawing/2016/5/13/chartex" xmlns:cx6="http://schemas.microsoft.com/office/drawing/2016/5/12/chartex" xmlns:cx5="http://schemas.microsoft.com/office/drawing/2016/5/11/chartex" xmlns:cx4="http://schemas.microsoft.com/office/drawing/2016/5/10/chartex" xmlns:cx3="http://schemas.microsoft.com/office/drawing/2016/5/9/chartex" xmlns:cx2="http://schemas.microsoft.com/office/drawing/2015/10/21/chartex" xmlns:cx1="http://schemas.microsoft.com/office/drawing/2015/9/8/chartex" xmlns:cx="http://schemas.microsoft.com/office/drawing/2014/chartex" xmlns:wpc="http://schemas.microsoft.com/office/word/2010/wordprocessingCanvas" xmlns="" val="0"/>
+                          <a14:useLocalDpi xmlns="" xmlns:wpc="http://schemas.microsoft.com/office/word/2010/wordprocessingCanvas" xmlns:cx="http://schemas.microsoft.com/office/drawing/2014/chartex" xmlns:cx1="http://schemas.microsoft.com/office/drawing/2015/9/8/chartex" xmlns:cx2="http://schemas.microsoft.com/office/drawing/2015/10/21/chartex" xmlns:cx3="http://schemas.microsoft.com/office/drawing/2016/5/9/chartex" xmlns:cx4="http://schemas.microsoft.com/office/drawing/2016/5/10/chartex" xmlns:cx5="http://schemas.microsoft.com/office/drawing/2016/5/11/chartex" xmlns:cx6="http://schemas.microsoft.com/office/drawing/2016/5/12/chartex" xmlns:cx7="http://schemas.microsoft.com/office/drawing/2016/5/13/chartex" xmlns:cx8="http://schemas.microsoft.com/office/drawing/2016/5/14/chartex" xmlns:mc="http://schemas.openxmlformats.org/markup-compatibility/2006" xmlns:aink="http://schemas.microsoft.com/office/drawing/2016/ink" xmlns:am3d="http://schemas.microsoft.com/office/drawing/2017/model3d" xmlns:o="urn:schemas-microsoft-com:office:office" xmlns:v="urn:schemas-microsoft-com:vml" xmlns:wp14="http://schemas.microsoft.com/office/word/2010/wordprocessingDrawing" xmlns:w10="urn:schemas-microsoft-com:office:word" xmlns:w="http://schemas.openxmlformats.org/wordprocessingml/2006/main" xmlns:w14="http://schemas.microsoft.com/office/word/2010/wordml" xmlns:w15="http://schemas.microsoft.com/office/word/2012/wordml" xmlns:w16cid="http://schemas.microsoft.com/office/word/2016/wordml/cid" xmlns:w16se="http://schemas.microsoft.com/office/word/2015/wordml/symex" xmlns:wpg="http://schemas.microsoft.com/office/word/2010/wordprocessingGroup" xmlns:wpi="http://schemas.microsoft.com/office/word/2010/wordprocessingInk" xmlns:wps="http://schemas.microsoft.com/office/word/2010/wordprocessingShape" xmlns:a14="http://schemas.microsoft.com/office/drawing/2010/main" val="0"/>
                         </a:ext>
                       </a:extLst>
                     </a:blip>
@@ -3716,6 +3734,7 @@
       <w:r>
         <w:rPr>
           <w:noProof/>
+          <w:highlight w:val="yellow"/>
         </w:rPr>
         <w:t>Property Attributes</w:t>
       </w:r>
@@ -3846,6 +3865,7 @@
       <w:r>
         <w:rPr>
           <w:noProof/>
+          <w:highlight w:val="yellow"/>
         </w:rPr>
         <w:t>RegexAttribute</w:t>
       </w:r>
@@ -3976,7 +3996,7 @@
                     <a:blip r:embed="rId22" cstate="print">
                       <a:extLst>
                         <a:ext uri="{28A0092B-C50C-407E-A947-70E740481C1C}">
-                          <a14:useLocalDpi xmlns:a14="http://schemas.microsoft.com/office/drawing/2010/main" xmlns:wps="http://schemas.microsoft.com/office/word/2010/wordprocessingShape" xmlns:wpi="http://schemas.microsoft.com/office/word/2010/wordprocessingInk" xmlns:wpg="http://schemas.microsoft.com/office/word/2010/wordprocessingGroup" xmlns:w16se="http://schemas.microsoft.com/office/word/2015/wordml/symex" xmlns:w16cid="http://schemas.microsoft.com/office/word/2016/wordml/cid" xmlns:w15="http://schemas.microsoft.com/office/word/2012/wordml" xmlns:w14="http://schemas.microsoft.com/office/word/2010/wordml" xmlns:w="http://schemas.openxmlformats.org/wordprocessingml/2006/main" xmlns:w10="urn:schemas-microsoft-com:office:word" xmlns:wp14="http://schemas.microsoft.com/office/word/2010/wordprocessingDrawing" xmlns:v="urn:schemas-microsoft-com:vml" xmlns:o="urn:schemas-microsoft-com:office:office" xmlns:am3d="http://schemas.microsoft.com/office/drawing/2017/model3d" xmlns:aink="http://schemas.microsoft.com/office/drawing/2016/ink" xmlns:mc="http://schemas.openxmlformats.org/markup-compatibility/2006" xmlns:cx8="http://schemas.microsoft.com/office/drawing/2016/5/14/chartex" xmlns:cx7="http://schemas.microsoft.com/office/drawing/2016/5/13/chartex" xmlns:cx6="http://schemas.microsoft.com/office/drawing/2016/5/12/chartex" xmlns:cx5="http://schemas.microsoft.com/office/drawing/2016/5/11/chartex" xmlns:cx4="http://schemas.microsoft.com/office/drawing/2016/5/10/chartex" xmlns:cx3="http://schemas.microsoft.com/office/drawing/2016/5/9/chartex" xmlns:cx2="http://schemas.microsoft.com/office/drawing/2015/10/21/chartex" xmlns:cx1="http://schemas.microsoft.com/office/drawing/2015/9/8/chartex" xmlns:cx="http://schemas.microsoft.com/office/drawing/2014/chartex" xmlns:wpc="http://schemas.microsoft.com/office/word/2010/wordprocessingCanvas" xmlns="" val="0"/>
+                          <a14:useLocalDpi xmlns="" xmlns:wpc="http://schemas.microsoft.com/office/word/2010/wordprocessingCanvas" xmlns:cx="http://schemas.microsoft.com/office/drawing/2014/chartex" xmlns:cx1="http://schemas.microsoft.com/office/drawing/2015/9/8/chartex" xmlns:cx2="http://schemas.microsoft.com/office/drawing/2015/10/21/chartex" xmlns:cx3="http://schemas.microsoft.com/office/drawing/2016/5/9/chartex" xmlns:cx4="http://schemas.microsoft.com/office/drawing/2016/5/10/chartex" xmlns:cx5="http://schemas.microsoft.com/office/drawing/2016/5/11/chartex" xmlns:cx6="http://schemas.microsoft.com/office/drawing/2016/5/12/chartex" xmlns:cx7="http://schemas.microsoft.com/office/drawing/2016/5/13/chartex" xmlns:cx8="http://schemas.microsoft.com/office/drawing/2016/5/14/chartex" xmlns:mc="http://schemas.openxmlformats.org/markup-compatibility/2006" xmlns:aink="http://schemas.microsoft.com/office/drawing/2016/ink" xmlns:am3d="http://schemas.microsoft.com/office/drawing/2017/model3d" xmlns:o="urn:schemas-microsoft-com:office:office" xmlns:v="urn:schemas-microsoft-com:vml" xmlns:wp14="http://schemas.microsoft.com/office/word/2010/wordprocessingDrawing" xmlns:w10="urn:schemas-microsoft-com:office:word" xmlns:w="http://schemas.openxmlformats.org/wordprocessingml/2006/main" xmlns:w14="http://schemas.microsoft.com/office/word/2010/wordml" xmlns:w15="http://schemas.microsoft.com/office/word/2012/wordml" xmlns:w16cid="http://schemas.microsoft.com/office/word/2016/wordml/cid" xmlns:w16se="http://schemas.microsoft.com/office/word/2015/wordml/symex" xmlns:wpg="http://schemas.microsoft.com/office/word/2010/wordprocessingGroup" xmlns:wpi="http://schemas.microsoft.com/office/word/2010/wordprocessingInk" xmlns:wps="http://schemas.microsoft.com/office/word/2010/wordprocessingShape" xmlns:a14="http://schemas.microsoft.com/office/drawing/2010/main" val="0"/>
                         </a:ext>
                       </a:extLst>
                     </a:blip>
@@ -4015,14 +4035,9 @@
       <w:r>
         <w:rPr>
           <w:noProof/>
-        </w:rPr>
-        <w:t>NumberRange</w:t>
-      </w:r>
-      <w:r>
-        <w:rPr>
-          <w:noProof/>
-        </w:rPr>
-        <w:t>Attribute</w:t>
+          <w:highlight w:val="yellow"/>
+        </w:rPr>
+        <w:t>NumberRangeAttribute</w:t>
       </w:r>
     </w:p>
     <w:p>
@@ -4266,7 +4281,7 @@
                     <a:blip r:embed="rId23" cstate="print">
                       <a:extLst>
                         <a:ext uri="{28A0092B-C50C-407E-A947-70E740481C1C}">
-                          <a14:useLocalDpi xmlns:a14="http://schemas.microsoft.com/office/drawing/2010/main" xmlns:wps="http://schemas.microsoft.com/office/word/2010/wordprocessingShape" xmlns:wpi="http://schemas.microsoft.com/office/word/2010/wordprocessingInk" xmlns:wpg="http://schemas.microsoft.com/office/word/2010/wordprocessingGroup" xmlns:w16se="http://schemas.microsoft.com/office/word/2015/wordml/symex" xmlns:w16cid="http://schemas.microsoft.com/office/word/2016/wordml/cid" xmlns:w15="http://schemas.microsoft.com/office/word/2012/wordml" xmlns:w14="http://schemas.microsoft.com/office/word/2010/wordml" xmlns:w="http://schemas.openxmlformats.org/wordprocessingml/2006/main" xmlns:w10="urn:schemas-microsoft-com:office:word" xmlns:wp14="http://schemas.microsoft.com/office/word/2010/wordprocessingDrawing" xmlns:v="urn:schemas-microsoft-com:vml" xmlns:o="urn:schemas-microsoft-com:office:office" xmlns:am3d="http://schemas.microsoft.com/office/drawing/2017/model3d" xmlns:aink="http://schemas.microsoft.com/office/drawing/2016/ink" xmlns:mc="http://schemas.openxmlformats.org/markup-compatibility/2006" xmlns:cx8="http://schemas.microsoft.com/office/drawing/2016/5/14/chartex" xmlns:cx7="http://schemas.microsoft.com/office/drawing/2016/5/13/chartex" xmlns:cx6="http://schemas.microsoft.com/office/drawing/2016/5/12/chartex" xmlns:cx5="http://schemas.microsoft.com/office/drawing/2016/5/11/chartex" xmlns:cx4="http://schemas.microsoft.com/office/drawing/2016/5/10/chartex" xmlns:cx3="http://schemas.microsoft.com/office/drawing/2016/5/9/chartex" xmlns:cx2="http://schemas.microsoft.com/office/drawing/2015/10/21/chartex" xmlns:cx1="http://schemas.microsoft.com/office/drawing/2015/9/8/chartex" xmlns:cx="http://schemas.microsoft.com/office/drawing/2014/chartex" xmlns:wpc="http://schemas.microsoft.com/office/word/2010/wordprocessingCanvas" xmlns="" val="0"/>
+                          <a14:useLocalDpi xmlns="" xmlns:wpc="http://schemas.microsoft.com/office/word/2010/wordprocessingCanvas" xmlns:cx="http://schemas.microsoft.com/office/drawing/2014/chartex" xmlns:cx1="http://schemas.microsoft.com/office/drawing/2015/9/8/chartex" xmlns:cx2="http://schemas.microsoft.com/office/drawing/2015/10/21/chartex" xmlns:cx3="http://schemas.microsoft.com/office/drawing/2016/5/9/chartex" xmlns:cx4="http://schemas.microsoft.com/office/drawing/2016/5/10/chartex" xmlns:cx5="http://schemas.microsoft.com/office/drawing/2016/5/11/chartex" xmlns:cx6="http://schemas.microsoft.com/office/drawing/2016/5/12/chartex" xmlns:cx7="http://schemas.microsoft.com/office/drawing/2016/5/13/chartex" xmlns:cx8="http://schemas.microsoft.com/office/drawing/2016/5/14/chartex" xmlns:mc="http://schemas.openxmlformats.org/markup-compatibility/2006" xmlns:aink="http://schemas.microsoft.com/office/drawing/2016/ink" xmlns:am3d="http://schemas.microsoft.com/office/drawing/2017/model3d" xmlns:o="urn:schemas-microsoft-com:office:office" xmlns:v="urn:schemas-microsoft-com:vml" xmlns:wp14="http://schemas.microsoft.com/office/word/2010/wordprocessingDrawing" xmlns:w10="urn:schemas-microsoft-com:office:word" xmlns:w="http://schemas.openxmlformats.org/wordprocessingml/2006/main" xmlns:w14="http://schemas.microsoft.com/office/word/2010/wordml" xmlns:w15="http://schemas.microsoft.com/office/word/2012/wordml" xmlns:w16cid="http://schemas.microsoft.com/office/word/2016/wordml/cid" xmlns:w16se="http://schemas.microsoft.com/office/word/2015/wordml/symex" xmlns:wpg="http://schemas.microsoft.com/office/word/2010/wordprocessingGroup" xmlns:wpi="http://schemas.microsoft.com/office/word/2010/wordprocessingInk" xmlns:wps="http://schemas.microsoft.com/office/word/2010/wordprocessingShape" xmlns:a14="http://schemas.microsoft.com/office/drawing/2010/main" val="0"/>
                         </a:ext>
                       </a:extLst>
                     </a:blip>
@@ -4413,6 +4428,7 @@
       <w:r>
         <w:rPr>
           <w:noProof/>
+          <w:highlight w:val="yellow"/>
         </w:rPr>
         <w:t>Model</w:t>
       </w:r>
@@ -4505,7 +4521,7 @@
                     <a:blip r:embed="rId24" cstate="print">
                       <a:extLst>
                         <a:ext uri="{28A0092B-C50C-407E-A947-70E740481C1C}">
-                          <a14:useLocalDpi xmlns:a14="http://schemas.microsoft.com/office/drawing/2010/main" xmlns:wps="http://schemas.microsoft.com/office/word/2010/wordprocessingShape" xmlns:wpi="http://schemas.microsoft.com/office/word/2010/wordprocessingInk" xmlns:wpg="http://schemas.microsoft.com/office/word/2010/wordprocessingGroup" xmlns:w16se="http://schemas.microsoft.com/office/word/2015/wordml/symex" xmlns:w16cid="http://schemas.microsoft.com/office/word/2016/wordml/cid" xmlns:w15="http://schemas.microsoft.com/office/word/2012/wordml" xmlns:w14="http://schemas.microsoft.com/office/word/2010/wordml" xmlns:w="http://schemas.openxmlformats.org/wordprocessingml/2006/main" xmlns:w10="urn:schemas-microsoft-com:office:word" xmlns:wp14="http://schemas.microsoft.com/office/word/2010/wordprocessingDrawing" xmlns:v="urn:schemas-microsoft-com:vml" xmlns:o="urn:schemas-microsoft-com:office:office" xmlns:am3d="http://schemas.microsoft.com/office/drawing/2017/model3d" xmlns:aink="http://schemas.microsoft.com/office/drawing/2016/ink" xmlns:mc="http://schemas.openxmlformats.org/markup-compatibility/2006" xmlns:cx8="http://schemas.microsoft.com/office/drawing/2016/5/14/chartex" xmlns:cx7="http://schemas.microsoft.com/office/drawing/2016/5/13/chartex" xmlns:cx6="http://schemas.microsoft.com/office/drawing/2016/5/12/chartex" xmlns:cx5="http://schemas.microsoft.com/office/drawing/2016/5/11/chartex" xmlns:cx4="http://schemas.microsoft.com/office/drawing/2016/5/10/chartex" xmlns:cx3="http://schemas.microsoft.com/office/drawing/2016/5/9/chartex" xmlns:cx2="http://schemas.microsoft.com/office/drawing/2015/10/21/chartex" xmlns:cx1="http://schemas.microsoft.com/office/drawing/2015/9/8/chartex" xmlns:cx="http://schemas.microsoft.com/office/drawing/2014/chartex" xmlns:wpc="http://schemas.microsoft.com/office/word/2010/wordprocessingCanvas" xmlns="" val="0"/>
+                          <a14:useLocalDpi xmlns="" xmlns:wpc="http://schemas.microsoft.com/office/word/2010/wordprocessingCanvas" xmlns:cx="http://schemas.microsoft.com/office/drawing/2014/chartex" xmlns:cx1="http://schemas.microsoft.com/office/drawing/2015/9/8/chartex" xmlns:cx2="http://schemas.microsoft.com/office/drawing/2015/10/21/chartex" xmlns:cx3="http://schemas.microsoft.com/office/drawing/2016/5/9/chartex" xmlns:cx4="http://schemas.microsoft.com/office/drawing/2016/5/10/chartex" xmlns:cx5="http://schemas.microsoft.com/office/drawing/2016/5/11/chartex" xmlns:cx6="http://schemas.microsoft.com/office/drawing/2016/5/12/chartex" xmlns:cx7="http://schemas.microsoft.com/office/drawing/2016/5/13/chartex" xmlns:cx8="http://schemas.microsoft.com/office/drawing/2016/5/14/chartex" xmlns:mc="http://schemas.openxmlformats.org/markup-compatibility/2006" xmlns:aink="http://schemas.microsoft.com/office/drawing/2016/ink" xmlns:am3d="http://schemas.microsoft.com/office/drawing/2017/model3d" xmlns:o="urn:schemas-microsoft-com:office:office" xmlns:v="urn:schemas-microsoft-com:vml" xmlns:wp14="http://schemas.microsoft.com/office/word/2010/wordprocessingDrawing" xmlns:w10="urn:schemas-microsoft-com:office:word" xmlns:w="http://schemas.openxmlformats.org/wordprocessingml/2006/main" xmlns:w14="http://schemas.microsoft.com/office/word/2010/wordml" xmlns:w15="http://schemas.microsoft.com/office/word/2012/wordml" xmlns:w16cid="http://schemas.microsoft.com/office/word/2016/wordml/cid" xmlns:w16se="http://schemas.microsoft.com/office/word/2015/wordml/symex" xmlns:wpg="http://schemas.microsoft.com/office/word/2010/wordprocessingGroup" xmlns:wpi="http://schemas.microsoft.com/office/word/2010/wordprocessingInk" xmlns:wps="http://schemas.microsoft.com/office/word/2010/wordprocessingShape" xmlns:a14="http://schemas.microsoft.com/office/drawing/2010/main" val="0"/>
                         </a:ext>
                       </a:extLst>
                     </a:blip>
@@ -4594,7 +4610,7 @@
                     <a:blip r:embed="rId25" cstate="print">
                       <a:extLst>
                         <a:ext uri="{28A0092B-C50C-407E-A947-70E740481C1C}">
-                          <a14:useLocalDpi xmlns:a14="http://schemas.microsoft.com/office/drawing/2010/main" xmlns:wps="http://schemas.microsoft.com/office/word/2010/wordprocessingShape" xmlns:wpi="http://schemas.microsoft.com/office/word/2010/wordprocessingInk" xmlns:wpg="http://schemas.microsoft.com/office/word/2010/wordprocessingGroup" xmlns:w16se="http://schemas.microsoft.com/office/word/2015/wordml/symex" xmlns:w16cid="http://schemas.microsoft.com/office/word/2016/wordml/cid" xmlns:w15="http://schemas.microsoft.com/office/word/2012/wordml" xmlns:w14="http://schemas.microsoft.com/office/word/2010/wordml" xmlns:w="http://schemas.openxmlformats.org/wordprocessingml/2006/main" xmlns:w10="urn:schemas-microsoft-com:office:word" xmlns:wp14="http://schemas.microsoft.com/office/word/2010/wordprocessingDrawing" xmlns:v="urn:schemas-microsoft-com:vml" xmlns:o="urn:schemas-microsoft-com:office:office" xmlns:am3d="http://schemas.microsoft.com/office/drawing/2017/model3d" xmlns:aink="http://schemas.microsoft.com/office/drawing/2016/ink" xmlns:mc="http://schemas.openxmlformats.org/markup-compatibility/2006" xmlns:cx8="http://schemas.microsoft.com/office/drawing/2016/5/14/chartex" xmlns:cx7="http://schemas.microsoft.com/office/drawing/2016/5/13/chartex" xmlns:cx6="http://schemas.microsoft.com/office/drawing/2016/5/12/chartex" xmlns:cx5="http://schemas.microsoft.com/office/drawing/2016/5/11/chartex" xmlns:cx4="http://schemas.microsoft.com/office/drawing/2016/5/10/chartex" xmlns:cx3="http://schemas.microsoft.com/office/drawing/2016/5/9/chartex" xmlns:cx2="http://schemas.microsoft.com/office/drawing/2015/10/21/chartex" xmlns:cx1="http://schemas.microsoft.com/office/drawing/2015/9/8/chartex" xmlns:cx="http://schemas.microsoft.com/office/drawing/2014/chartex" xmlns:wpc="http://schemas.microsoft.com/office/word/2010/wordprocessingCanvas" xmlns="" val="0"/>
+                          <a14:useLocalDpi xmlns="" xmlns:wpc="http://schemas.microsoft.com/office/word/2010/wordprocessingCanvas" xmlns:cx="http://schemas.microsoft.com/office/drawing/2014/chartex" xmlns:cx1="http://schemas.microsoft.com/office/drawing/2015/9/8/chartex" xmlns:cx2="http://schemas.microsoft.com/office/drawing/2015/10/21/chartex" xmlns:cx3="http://schemas.microsoft.com/office/drawing/2016/5/9/chartex" xmlns:cx4="http://schemas.microsoft.com/office/drawing/2016/5/10/chartex" xmlns:cx5="http://schemas.microsoft.com/office/drawing/2016/5/11/chartex" xmlns:cx6="http://schemas.microsoft.com/office/drawing/2016/5/12/chartex" xmlns:cx7="http://schemas.microsoft.com/office/drawing/2016/5/13/chartex" xmlns:cx8="http://schemas.microsoft.com/office/drawing/2016/5/14/chartex" xmlns:mc="http://schemas.openxmlformats.org/markup-compatibility/2006" xmlns:aink="http://schemas.microsoft.com/office/drawing/2016/ink" xmlns:am3d="http://schemas.microsoft.com/office/drawing/2017/model3d" xmlns:o="urn:schemas-microsoft-com:office:office" xmlns:v="urn:schemas-microsoft-com:vml" xmlns:wp14="http://schemas.microsoft.com/office/word/2010/wordprocessingDrawing" xmlns:w10="urn:schemas-microsoft-com:office:word" xmlns:w="http://schemas.openxmlformats.org/wordprocessingml/2006/main" xmlns:w14="http://schemas.microsoft.com/office/word/2010/wordml" xmlns:w15="http://schemas.microsoft.com/office/word/2012/wordml" xmlns:w16cid="http://schemas.microsoft.com/office/word/2016/wordml/cid" xmlns:w16se="http://schemas.microsoft.com/office/word/2015/wordml/symex" xmlns:wpg="http://schemas.microsoft.com/office/word/2010/wordprocessingGroup" xmlns:wpi="http://schemas.microsoft.com/office/word/2010/wordprocessingInk" xmlns:wps="http://schemas.microsoft.com/office/word/2010/wordprocessingShape" xmlns:a14="http://schemas.microsoft.com/office/drawing/2010/main" val="0"/>
                         </a:ext>
                       </a:extLst>
                     </a:blip>
@@ -4658,6 +4674,7 @@
       <w:r>
         <w:rPr>
           <w:noProof/>
+          <w:highlight w:val="yellow"/>
         </w:rPr>
         <w:t>Controller</w:t>
       </w:r>
@@ -4773,7 +4790,7 @@
                     <a:blip r:embed="rId26" cstate="print">
                       <a:extLst>
                         <a:ext uri="{28A0092B-C50C-407E-A947-70E740481C1C}">
-                          <a14:useLocalDpi xmlns:a14="http://schemas.microsoft.com/office/drawing/2010/main" xmlns:wps="http://schemas.microsoft.com/office/word/2010/wordprocessingShape" xmlns:wpi="http://schemas.microsoft.com/office/word/2010/wordprocessingInk" xmlns:wpg="http://schemas.microsoft.com/office/word/2010/wordprocessingGroup" xmlns:w16se="http://schemas.microsoft.com/office/word/2015/wordml/symex" xmlns:w16cid="http://schemas.microsoft.com/office/word/2016/wordml/cid" xmlns:w15="http://schemas.microsoft.com/office/word/2012/wordml" xmlns:w14="http://schemas.microsoft.com/office/word/2010/wordml" xmlns:w="http://schemas.openxmlformats.org/wordprocessingml/2006/main" xmlns:w10="urn:schemas-microsoft-com:office:word" xmlns:wp14="http://schemas.microsoft.com/office/word/2010/wordprocessingDrawing" xmlns:v="urn:schemas-microsoft-com:vml" xmlns:o="urn:schemas-microsoft-com:office:office" xmlns:am3d="http://schemas.microsoft.com/office/drawing/2017/model3d" xmlns:aink="http://schemas.microsoft.com/office/drawing/2016/ink" xmlns:mc="http://schemas.openxmlformats.org/markup-compatibility/2006" xmlns:cx8="http://schemas.microsoft.com/office/drawing/2016/5/14/chartex" xmlns:cx7="http://schemas.microsoft.com/office/drawing/2016/5/13/chartex" xmlns:cx6="http://schemas.microsoft.com/office/drawing/2016/5/12/chartex" xmlns:cx5="http://schemas.microsoft.com/office/drawing/2016/5/11/chartex" xmlns:cx4="http://schemas.microsoft.com/office/drawing/2016/5/10/chartex" xmlns:cx3="http://schemas.microsoft.com/office/drawing/2016/5/9/chartex" xmlns:cx2="http://schemas.microsoft.com/office/drawing/2015/10/21/chartex" xmlns:cx1="http://schemas.microsoft.com/office/drawing/2015/9/8/chartex" xmlns:cx="http://schemas.microsoft.com/office/drawing/2014/chartex" xmlns:wpc="http://schemas.microsoft.com/office/word/2010/wordprocessingCanvas" xmlns="" val="0"/>
+                          <a14:useLocalDpi xmlns="" xmlns:wpc="http://schemas.microsoft.com/office/word/2010/wordprocessingCanvas" xmlns:cx="http://schemas.microsoft.com/office/drawing/2014/chartex" xmlns:cx1="http://schemas.microsoft.com/office/drawing/2015/9/8/chartex" xmlns:cx2="http://schemas.microsoft.com/office/drawing/2015/10/21/chartex" xmlns:cx3="http://schemas.microsoft.com/office/drawing/2016/5/9/chartex" xmlns:cx4="http://schemas.microsoft.com/office/drawing/2016/5/10/chartex" xmlns:cx5="http://schemas.microsoft.com/office/drawing/2016/5/11/chartex" xmlns:cx6="http://schemas.microsoft.com/office/drawing/2016/5/12/chartex" xmlns:cx7="http://schemas.microsoft.com/office/drawing/2016/5/13/chartex" xmlns:cx8="http://schemas.microsoft.com/office/drawing/2016/5/14/chartex" xmlns:mc="http://schemas.openxmlformats.org/markup-compatibility/2006" xmlns:aink="http://schemas.microsoft.com/office/drawing/2016/ink" xmlns:am3d="http://schemas.microsoft.com/office/drawing/2017/model3d" xmlns:o="urn:schemas-microsoft-com:office:office" xmlns:v="urn:schemas-microsoft-com:vml" xmlns:wp14="http://schemas.microsoft.com/office/word/2010/wordprocessingDrawing" xmlns:w10="urn:schemas-microsoft-com:office:word" xmlns:w="http://schemas.openxmlformats.org/wordprocessingml/2006/main" xmlns:w14="http://schemas.microsoft.com/office/word/2010/wordml" xmlns:w15="http://schemas.microsoft.com/office/word/2012/wordml" xmlns:w16cid="http://schemas.microsoft.com/office/word/2016/wordml/cid" xmlns:w16se="http://schemas.microsoft.com/office/word/2015/wordml/symex" xmlns:wpg="http://schemas.microsoft.com/office/word/2010/wordprocessingGroup" xmlns:wpi="http://schemas.microsoft.com/office/word/2010/wordprocessingInk" xmlns:wps="http://schemas.microsoft.com/office/word/2010/wordprocessingShape" xmlns:a14="http://schemas.microsoft.com/office/drawing/2010/main" val="0"/>
                         </a:ext>
                       </a:extLst>
                     </a:blip>
@@ -4884,7 +4901,7 @@
                     <a:blip r:embed="rId27" cstate="print">
                       <a:extLst>
                         <a:ext uri="{28A0092B-C50C-407E-A947-70E740481C1C}">
-                          <a14:useLocalDpi xmlns:a14="http://schemas.microsoft.com/office/drawing/2010/main" xmlns:wps="http://schemas.microsoft.com/office/word/2010/wordprocessingShape" xmlns:wpi="http://schemas.microsoft.com/office/word/2010/wordprocessingInk" xmlns:wpg="http://schemas.microsoft.com/office/word/2010/wordprocessingGroup" xmlns:w16se="http://schemas.microsoft.com/office/word/2015/wordml/symex" xmlns:w16cid="http://schemas.microsoft.com/office/word/2016/wordml/cid" xmlns:w15="http://schemas.microsoft.com/office/word/2012/wordml" xmlns:w14="http://schemas.microsoft.com/office/word/2010/wordml" xmlns:w="http://schemas.openxmlformats.org/wordprocessingml/2006/main" xmlns:w10="urn:schemas-microsoft-com:office:word" xmlns:wp14="http://schemas.microsoft.com/office/word/2010/wordprocessingDrawing" xmlns:v="urn:schemas-microsoft-com:vml" xmlns:o="urn:schemas-microsoft-com:office:office" xmlns:am3d="http://schemas.microsoft.com/office/drawing/2017/model3d" xmlns:aink="http://schemas.microsoft.com/office/drawing/2016/ink" xmlns:mc="http://schemas.openxmlformats.org/markup-compatibility/2006" xmlns:cx8="http://schemas.microsoft.com/office/drawing/2016/5/14/chartex" xmlns:cx7="http://schemas.microsoft.com/office/drawing/2016/5/13/chartex" xmlns:cx6="http://schemas.microsoft.com/office/drawing/2016/5/12/chartex" xmlns:cx5="http://schemas.microsoft.com/office/drawing/2016/5/11/chartex" xmlns:cx4="http://schemas.microsoft.com/office/drawing/2016/5/10/chartex" xmlns:cx3="http://schemas.microsoft.com/office/drawing/2016/5/9/chartex" xmlns:cx2="http://schemas.microsoft.com/office/drawing/2015/10/21/chartex" xmlns:cx1="http://schemas.microsoft.com/office/drawing/2015/9/8/chartex" xmlns:cx="http://schemas.microsoft.com/office/drawing/2014/chartex" xmlns:wpc="http://schemas.microsoft.com/office/word/2010/wordprocessingCanvas" xmlns="" val="0"/>
+                          <a14:useLocalDpi xmlns="" xmlns:wpc="http://schemas.microsoft.com/office/word/2010/wordprocessingCanvas" xmlns:cx="http://schemas.microsoft.com/office/drawing/2014/chartex" xmlns:cx1="http://schemas.microsoft.com/office/drawing/2015/9/8/chartex" xmlns:cx2="http://schemas.microsoft.com/office/drawing/2015/10/21/chartex" xmlns:cx3="http://schemas.microsoft.com/office/drawing/2016/5/9/chartex" xmlns:cx4="http://schemas.microsoft.com/office/drawing/2016/5/10/chartex" xmlns:cx5="http://schemas.microsoft.com/office/drawing/2016/5/11/chartex" xmlns:cx6="http://schemas.microsoft.com/office/drawing/2016/5/12/chartex" xmlns:cx7="http://schemas.microsoft.com/office/drawing/2016/5/13/chartex" xmlns:cx8="http://schemas.microsoft.com/office/drawing/2016/5/14/chartex" xmlns:mc="http://schemas.openxmlformats.org/markup-compatibility/2006" xmlns:aink="http://schemas.microsoft.com/office/drawing/2016/ink" xmlns:am3d="http://schemas.microsoft.com/office/drawing/2017/model3d" xmlns:o="urn:schemas-microsoft-com:office:office" xmlns:v="urn:schemas-microsoft-com:vml" xmlns:wp14="http://schemas.microsoft.com/office/word/2010/wordprocessingDrawing" xmlns:w10="urn:schemas-microsoft-com:office:word" xmlns:w="http://schemas.openxmlformats.org/wordprocessingml/2006/main" xmlns:w14="http://schemas.microsoft.com/office/word/2010/wordml" xmlns:w15="http://schemas.microsoft.com/office/word/2012/wordml" xmlns:w16cid="http://schemas.microsoft.com/office/word/2016/wordml/cid" xmlns:w16se="http://schemas.microsoft.com/office/word/2015/wordml/symex" xmlns:wpg="http://schemas.microsoft.com/office/word/2010/wordprocessingGroup" xmlns:wpi="http://schemas.microsoft.com/office/word/2010/wordprocessingInk" xmlns:wps="http://schemas.microsoft.com/office/word/2010/wordprocessingShape" xmlns:a14="http://schemas.microsoft.com/office/drawing/2010/main" val="0"/>
                         </a:ext>
                       </a:extLst>
                     </a:blip>
@@ -4945,11 +4962,14 @@
         <w:pStyle w:val="Heading4"/>
         <w:rPr>
           <w:noProof/>
-        </w:rPr>
-      </w:pPr>
-      <w:r>
-        <w:rPr>
-          <w:noProof/>
+          <w:color w:val="auto"/>
+        </w:rPr>
+      </w:pPr>
+      <w:r>
+        <w:rPr>
+          <w:noProof/>
+          <w:color w:val="auto"/>
+          <w:highlight w:val="yellow"/>
         </w:rPr>
         <w:t>ControllerRouter</w:t>
       </w:r>
@@ -5054,7 +5074,7 @@
                     <a:blip r:embed="rId28" cstate="print">
                       <a:extLst>
                         <a:ext uri="{28A0092B-C50C-407E-A947-70E740481C1C}">
-                          <a14:useLocalDpi xmlns:a14="http://schemas.microsoft.com/office/drawing/2010/main" xmlns:wps="http://schemas.microsoft.com/office/word/2010/wordprocessingShape" xmlns:wpi="http://schemas.microsoft.com/office/word/2010/wordprocessingInk" xmlns:wpg="http://schemas.microsoft.com/office/word/2010/wordprocessingGroup" xmlns:w16se="http://schemas.microsoft.com/office/word/2015/wordml/symex" xmlns:w16cid="http://schemas.microsoft.com/office/word/2016/wordml/cid" xmlns:w15="http://schemas.microsoft.com/office/word/2012/wordml" xmlns:w14="http://schemas.microsoft.com/office/word/2010/wordml" xmlns:w="http://schemas.openxmlformats.org/wordprocessingml/2006/main" xmlns:w10="urn:schemas-microsoft-com:office:word" xmlns:wp14="http://schemas.microsoft.com/office/word/2010/wordprocessingDrawing" xmlns:v="urn:schemas-microsoft-com:vml" xmlns:o="urn:schemas-microsoft-com:office:office" xmlns:am3d="http://schemas.microsoft.com/office/drawing/2017/model3d" xmlns:aink="http://schemas.microsoft.com/office/drawing/2016/ink" xmlns:mc="http://schemas.openxmlformats.org/markup-compatibility/2006" xmlns:cx8="http://schemas.microsoft.com/office/drawing/2016/5/14/chartex" xmlns:cx7="http://schemas.microsoft.com/office/drawing/2016/5/13/chartex" xmlns:cx6="http://schemas.microsoft.com/office/drawing/2016/5/12/chartex" xmlns:cx5="http://schemas.microsoft.com/office/drawing/2016/5/11/chartex" xmlns:cx4="http://schemas.microsoft.com/office/drawing/2016/5/10/chartex" xmlns:cx3="http://schemas.microsoft.com/office/drawing/2016/5/9/chartex" xmlns:cx2="http://schemas.microsoft.com/office/drawing/2015/10/21/chartex" xmlns:cx1="http://schemas.microsoft.com/office/drawing/2015/9/8/chartex" xmlns:cx="http://schemas.microsoft.com/office/drawing/2014/chartex" xmlns:wpc="http://schemas.microsoft.com/office/word/2010/wordprocessingCanvas" xmlns="" val="0"/>
+                          <a14:useLocalDpi xmlns="" xmlns:wpc="http://schemas.microsoft.com/office/word/2010/wordprocessingCanvas" xmlns:cx="http://schemas.microsoft.com/office/drawing/2014/chartex" xmlns:cx1="http://schemas.microsoft.com/office/drawing/2015/9/8/chartex" xmlns:cx2="http://schemas.microsoft.com/office/drawing/2015/10/21/chartex" xmlns:cx3="http://schemas.microsoft.com/office/drawing/2016/5/9/chartex" xmlns:cx4="http://schemas.microsoft.com/office/drawing/2016/5/10/chartex" xmlns:cx5="http://schemas.microsoft.com/office/drawing/2016/5/11/chartex" xmlns:cx6="http://schemas.microsoft.com/office/drawing/2016/5/12/chartex" xmlns:cx7="http://schemas.microsoft.com/office/drawing/2016/5/13/chartex" xmlns:cx8="http://schemas.microsoft.com/office/drawing/2016/5/14/chartex" xmlns:mc="http://schemas.openxmlformats.org/markup-compatibility/2006" xmlns:aink="http://schemas.microsoft.com/office/drawing/2016/ink" xmlns:am3d="http://schemas.microsoft.com/office/drawing/2017/model3d" xmlns:o="urn:schemas-microsoft-com:office:office" xmlns:v="urn:schemas-microsoft-com:vml" xmlns:wp14="http://schemas.microsoft.com/office/word/2010/wordprocessingDrawing" xmlns:w10="urn:schemas-microsoft-com:office:word" xmlns:w="http://schemas.openxmlformats.org/wordprocessingml/2006/main" xmlns:w14="http://schemas.microsoft.com/office/word/2010/wordml" xmlns:w15="http://schemas.microsoft.com/office/word/2012/wordml" xmlns:w16cid="http://schemas.microsoft.com/office/word/2016/wordml/cid" xmlns:w16se="http://schemas.microsoft.com/office/word/2015/wordml/symex" xmlns:wpg="http://schemas.microsoft.com/office/word/2010/wordprocessingGroup" xmlns:wpi="http://schemas.microsoft.com/office/word/2010/wordprocessingInk" xmlns:wps="http://schemas.microsoft.com/office/word/2010/wordprocessingShape" xmlns:a14="http://schemas.microsoft.com/office/drawing/2010/main" val="0"/>
                         </a:ext>
                       </a:extLst>
                     </a:blip>
@@ -5170,7 +5190,7 @@
                     <a:blip r:embed="rId29" cstate="print">
                       <a:extLst>
                         <a:ext uri="{28A0092B-C50C-407E-A947-70E740481C1C}">
-                          <a14:useLocalDpi xmlns:a14="http://schemas.microsoft.com/office/drawing/2010/main" xmlns:wps="http://schemas.microsoft.com/office/word/2010/wordprocessingShape" xmlns:wpi="http://schemas.microsoft.com/office/word/2010/wordprocessingInk" xmlns:wpg="http://schemas.microsoft.com/office/word/2010/wordprocessingGroup" xmlns:w16se="http://schemas.microsoft.com/office/word/2015/wordml/symex" xmlns:w16cid="http://schemas.microsoft.com/office/word/2016/wordml/cid" xmlns:w15="http://schemas.microsoft.com/office/word/2012/wordml" xmlns:w14="http://schemas.microsoft.com/office/word/2010/wordml" xmlns:w="http://schemas.openxmlformats.org/wordprocessingml/2006/main" xmlns:w10="urn:schemas-microsoft-com:office:word" xmlns:wp14="http://schemas.microsoft.com/office/word/2010/wordprocessingDrawing" xmlns:v="urn:schemas-microsoft-com:vml" xmlns:o="urn:schemas-microsoft-com:office:office" xmlns:am3d="http://schemas.microsoft.com/office/drawing/2017/model3d" xmlns:aink="http://schemas.microsoft.com/office/drawing/2016/ink" xmlns:mc="http://schemas.openxmlformats.org/markup-compatibility/2006" xmlns:cx8="http://schemas.microsoft.com/office/drawing/2016/5/14/chartex" xmlns:cx7="http://schemas.microsoft.com/office/drawing/2016/5/13/chartex" xmlns:cx6="http://schemas.microsoft.com/office/drawing/2016/5/12/chartex" xmlns:cx5="http://schemas.microsoft.com/office/drawing/2016/5/11/chartex" xmlns:cx4="http://schemas.microsoft.com/office/drawing/2016/5/10/chartex" xmlns:cx3="http://schemas.microsoft.com/office/drawing/2016/5/9/chartex" xmlns:cx2="http://schemas.microsoft.com/office/drawing/2015/10/21/chartex" xmlns:cx1="http://schemas.microsoft.com/office/drawing/2015/9/8/chartex" xmlns:cx="http://schemas.microsoft.com/office/drawing/2014/chartex" xmlns:wpc="http://schemas.microsoft.com/office/word/2010/wordprocessingCanvas" xmlns="" val="0"/>
+                          <a14:useLocalDpi xmlns="" xmlns:wpc="http://schemas.microsoft.com/office/word/2010/wordprocessingCanvas" xmlns:cx="http://schemas.microsoft.com/office/drawing/2014/chartex" xmlns:cx1="http://schemas.microsoft.com/office/drawing/2015/9/8/chartex" xmlns:cx2="http://schemas.microsoft.com/office/drawing/2015/10/21/chartex" xmlns:cx3="http://schemas.microsoft.com/office/drawing/2016/5/9/chartex" xmlns:cx4="http://schemas.microsoft.com/office/drawing/2016/5/10/chartex" xmlns:cx5="http://schemas.microsoft.com/office/drawing/2016/5/11/chartex" xmlns:cx6="http://schemas.microsoft.com/office/drawing/2016/5/12/chartex" xmlns:cx7="http://schemas.microsoft.com/office/drawing/2016/5/13/chartex" xmlns:cx8="http://schemas.microsoft.com/office/drawing/2016/5/14/chartex" xmlns:mc="http://schemas.openxmlformats.org/markup-compatibility/2006" xmlns:aink="http://schemas.microsoft.com/office/drawing/2016/ink" xmlns:am3d="http://schemas.microsoft.com/office/drawing/2017/model3d" xmlns:o="urn:schemas-microsoft-com:office:office" xmlns:v="urn:schemas-microsoft-com:vml" xmlns:wp14="http://schemas.microsoft.com/office/word/2010/wordprocessingDrawing" xmlns:w10="urn:schemas-microsoft-com:office:word" xmlns:w="http://schemas.openxmlformats.org/wordprocessingml/2006/main" xmlns:w14="http://schemas.microsoft.com/office/word/2010/wordml" xmlns:w15="http://schemas.microsoft.com/office/word/2012/wordml" xmlns:w16cid="http://schemas.microsoft.com/office/word/2016/wordml/cid" xmlns:w16se="http://schemas.microsoft.com/office/word/2015/wordml/symex" xmlns:wpg="http://schemas.microsoft.com/office/word/2010/wordprocessingGroup" xmlns:wpi="http://schemas.microsoft.com/office/word/2010/wordprocessingInk" xmlns:wps="http://schemas.microsoft.com/office/word/2010/wordprocessingShape" xmlns:a14="http://schemas.microsoft.com/office/drawing/2010/main" val="0"/>
                         </a:ext>
                       </a:extLst>
                     </a:blip>
@@ -5229,11 +5249,13 @@
         </w:numPr>
         <w:rPr>
           <w:noProof/>
-        </w:rPr>
-      </w:pPr>
-      <w:r>
-        <w:rPr>
-          <w:noProof/>
+          <w:highlight w:val="yellow"/>
+        </w:rPr>
+      </w:pPr>
+      <w:r>
+        <w:rPr>
+          <w:noProof/>
+          <w:highlight w:val="yellow"/>
         </w:rPr>
         <w:t>ResourceRouter</w:t>
       </w:r>
@@ -5691,7 +5713,7 @@
                               <a:blip r:embed="rId3">
                                 <a:extLst>
                                   <a:ext uri="{28A0092B-C50C-407E-A947-70E740481C1C}">
-                                    <a14:useLocalDpi xmlns:a14="http://schemas.microsoft.com/office/drawing/2010/main" xmlns:wps="http://schemas.microsoft.com/office/word/2010/wordprocessingShape" xmlns:wpi="http://schemas.microsoft.com/office/word/2010/wordprocessingInk" xmlns:wpg="http://schemas.microsoft.com/office/word/2010/wordprocessingGroup" xmlns:w16se="http://schemas.microsoft.com/office/word/2015/wordml/symex" xmlns:w16cid="http://schemas.microsoft.com/office/word/2016/wordml/cid" xmlns:w15="http://schemas.microsoft.com/office/word/2012/wordml" xmlns:w14="http://schemas.microsoft.com/office/word/2010/wordml" xmlns:w="http://schemas.openxmlformats.org/wordprocessingml/2006/main" xmlns:w10="urn:schemas-microsoft-com:office:word" xmlns:wp14="http://schemas.microsoft.com/office/word/2010/wordprocessingDrawing" xmlns:v="urn:schemas-microsoft-com:vml" xmlns:o="urn:schemas-microsoft-com:office:office" xmlns:am3d="http://schemas.microsoft.com/office/drawing/2017/model3d" xmlns:aink="http://schemas.microsoft.com/office/drawing/2016/ink" xmlns:mc="http://schemas.openxmlformats.org/markup-compatibility/2006" xmlns:cx8="http://schemas.microsoft.com/office/drawing/2016/5/14/chartex" xmlns:cx7="http://schemas.microsoft.com/office/drawing/2016/5/13/chartex" xmlns:cx6="http://schemas.microsoft.com/office/drawing/2016/5/12/chartex" xmlns:cx5="http://schemas.microsoft.com/office/drawing/2016/5/11/chartex" xmlns:cx4="http://schemas.microsoft.com/office/drawing/2016/5/10/chartex" xmlns:cx3="http://schemas.microsoft.com/office/drawing/2016/5/9/chartex" xmlns:cx2="http://schemas.microsoft.com/office/drawing/2015/10/21/chartex" xmlns:cx1="http://schemas.microsoft.com/office/drawing/2015/9/8/chartex" xmlns:cx="http://schemas.microsoft.com/office/drawing/2014/chartex" xmlns:wpc="http://schemas.microsoft.com/office/word/2010/wordprocessingCanvas" xmlns="" val="0"/>
+                                    <a14:useLocalDpi xmlns="" xmlns:wpc="http://schemas.microsoft.com/office/word/2010/wordprocessingCanvas" xmlns:cx="http://schemas.microsoft.com/office/drawing/2014/chartex" xmlns:cx1="http://schemas.microsoft.com/office/drawing/2015/9/8/chartex" xmlns:cx2="http://schemas.microsoft.com/office/drawing/2015/10/21/chartex" xmlns:cx3="http://schemas.microsoft.com/office/drawing/2016/5/9/chartex" xmlns:cx4="http://schemas.microsoft.com/office/drawing/2016/5/10/chartex" xmlns:cx5="http://schemas.microsoft.com/office/drawing/2016/5/11/chartex" xmlns:cx6="http://schemas.microsoft.com/office/drawing/2016/5/12/chartex" xmlns:cx7="http://schemas.microsoft.com/office/drawing/2016/5/13/chartex" xmlns:cx8="http://schemas.microsoft.com/office/drawing/2016/5/14/chartex" xmlns:mc="http://schemas.openxmlformats.org/markup-compatibility/2006" xmlns:aink="http://schemas.microsoft.com/office/drawing/2016/ink" xmlns:am3d="http://schemas.microsoft.com/office/drawing/2017/model3d" xmlns:o="urn:schemas-microsoft-com:office:office" xmlns:v="urn:schemas-microsoft-com:vml" xmlns:wp14="http://schemas.microsoft.com/office/word/2010/wordprocessingDrawing" xmlns:w10="urn:schemas-microsoft-com:office:word" xmlns:w="http://schemas.openxmlformats.org/wordprocessingml/2006/main" xmlns:w14="http://schemas.microsoft.com/office/word/2010/wordml" xmlns:w15="http://schemas.microsoft.com/office/word/2012/wordml" xmlns:w16cid="http://schemas.microsoft.com/office/word/2016/wordml/cid" xmlns:w16se="http://schemas.microsoft.com/office/word/2015/wordml/symex" xmlns:wpg="http://schemas.microsoft.com/office/word/2010/wordprocessingGroup" xmlns:wpi="http://schemas.microsoft.com/office/word/2010/wordprocessingInk" xmlns:wps="http://schemas.microsoft.com/office/word/2010/wordprocessingShape" xmlns:a14="http://schemas.microsoft.com/office/drawing/2010/main" val="0"/>
                                   </a:ext>
                                 </a:extLst>
                               </a:blip>
@@ -5786,7 +5808,7 @@
                     <w:sz w:val="18"/>
                     <w:szCs w:val="18"/>
                   </w:rPr>
-                  <w:t>9</w:t>
+                  <w:t>8</w:t>
                 </w:r>
                 <w:r>
                   <w:rPr>
@@ -7953,6 +7975,7 @@
       <w:spacing w:after="0" w:line="240" w:lineRule="auto"/>
     </w:pPr>
     <w:tblPr>
+      <w:tblInd w:w="0" w:type="dxa"/>
       <w:tblBorders>
         <w:top w:val="single" w:sz="4" w:space="0" w:color="auto"/>
         <w:left w:val="single" w:sz="4" w:space="0" w:color="auto"/>
@@ -8270,7 +8293,7 @@
 </file>
 
 <file path=customXml/itemProps1.xml><?xml version="1.0" encoding="utf-8"?>
-<ds:datastoreItem xmlns:ds="http://schemas.openxmlformats.org/officeDocument/2006/customXml" ds:itemID="{23748A51-53F3-42BD-BA2F-F6FACA7FD753}">
+<ds:datastoreItem xmlns:ds="http://schemas.openxmlformats.org/officeDocument/2006/customXml" ds:itemID="{4BCD5703-D7EF-4521-B022-C10E244A3609}">
   <ds:schemaRefs>
     <ds:schemaRef ds:uri="http://schemas.openxmlformats.org/officeDocument/2006/bibliography"/>
   </ds:schemaRefs>

</xml_diff>